<commit_message>
Pbs en suspens, inconsistance de nav
</commit_message>
<xml_diff>
--- a/doc/obvie_bugs.docx
+++ b/doc/obvie_bugs.docx
@@ -2,6 +2,33 @@
 <file path=word/document.xml><?xml version="1.0" encoding="utf-8"?>
 <w:document xmlns:o="urn:schemas-microsoft-com:office:office" xmlns:r="http://schemas.openxmlformats.org/officeDocument/2006/relationships" xmlns:v="urn:schemas-microsoft-com:vml" xmlns:w="http://schemas.openxmlformats.org/wordprocessingml/2006/main" xmlns:w10="urn:schemas-microsoft-com:office:word" xmlns:wp="http://schemas.openxmlformats.org/drawingml/2006/wordprocessingDrawing" xmlns:wps="http://schemas.microsoft.com/office/word/2010/wordprocessingShape" xmlns:wpg="http://schemas.microsoft.com/office/word/2010/wordprocessingGroup" xmlns:mc="http://schemas.openxmlformats.org/markup-compatibility/2006" xmlns:wp14="http://schemas.microsoft.com/office/word/2010/wordprocessingDrawing" xmlns:w14="http://schemas.microsoft.com/office/word/2010/wordml" mc:Ignorable="w14 wp14">
   <w:body>
+    <w:p>
+      <w:pPr>
+        <w:pStyle w:val="Titre1"/>
+        <w:spacing w:before="240" w:after="120"/>
+        <w:rPr/>
+      </w:pPr>
+      <w:r>
+        <w:rPr/>
+        <w:t>F</w:t>
+      </w:r>
+      <w:r>
+        <w:rPr/>
+        <w:t>acette</w:t>
+      </w:r>
+      <w:r>
+        <w:rPr/>
+        <w:t>s</w:t>
+      </w:r>
+      <w:r>
+        <w:rPr/>
+        <w:t xml:space="preserve">, </w:t>
+      </w:r>
+      <w:r>
+        <w:rPr/>
+        <w:t>plus clair</w:t>
+      </w:r>
+    </w:p>
     <w:p>
       <w:pPr>
         <w:pStyle w:val="Normal"/>
@@ -59,72 +86,31 @@
       </w:pPr>
       <w:r>
         <w:rPr/>
-      </w:r>
-      <w:r>
-        <w:br w:type="page"/>
-      </w:r>
-    </w:p>
-    <w:p>
-      <w:pPr>
-        <w:pStyle w:val="Normal"/>
-        <w:spacing w:before="0" w:after="2"/>
-        <w:ind w:left="16" w:hanging="0"/>
-        <w:rPr/>
-      </w:pPr>
-      <w:r>
-        <w:rPr/>
-        <w:t xml:space="preserve">  </w:t>
-      </w:r>
-    </w:p>
-    <w:p>
-      <w:pPr>
-        <w:pStyle w:val="Normal"/>
-        <w:ind w:left="11" w:hanging="10"/>
-        <w:rPr/>
-      </w:pPr>
-      <w:r>
-        <w:rPr/>
-        <w:t xml:space="preserve">Rendre le nom du corpus </w:t>
-      </w:r>
-      <w:r>
-        <w:rPr>
-          <w:i/>
-          <w:u w:val="single" w:color="000000"/>
-        </w:rPr>
-        <w:t>cliquable</w:t>
-      </w:r>
-      <w:r>
-        <w:rPr/>
-        <w:t xml:space="preserve">, de manière à pouvoir revenir à la page d’accueil du corpus, et d’initialiser la recherche :  </w:t>
-      </w:r>
-    </w:p>
-    <w:p>
-      <w:pPr>
-        <w:pStyle w:val="Normal"/>
-        <w:spacing w:before="0" w:after="0"/>
-        <w:ind w:left="16" w:hanging="0"/>
-        <w:rPr/>
-      </w:pPr>
-      <w:r>
-        <w:rPr/>
-        <w:t xml:space="preserve">  </w:t>
-      </w:r>
-    </w:p>
-    <w:p>
-      <w:pPr>
-        <w:pStyle w:val="Normal"/>
-        <w:spacing w:before="0" w:after="0"/>
-        <w:ind w:left="0" w:right="108" w:hanging="0"/>
-        <w:jc w:val="right"/>
+        <w:t>2022-01-23</w:t>
+      </w:r>
+    </w:p>
+    <w:p>
+      <w:pPr>
+        <w:pStyle w:val="Normal"/>
+        <w:spacing w:before="0" w:after="160"/>
+        <w:ind w:left="0" w:hanging="0"/>
         <w:rPr/>
       </w:pPr>
       <w:r>
         <w:rPr/>
         <w:drawing>
-          <wp:inline distT="0" distB="0" distL="0" distR="0">
-            <wp:extent cx="5937250" cy="1346200"/>
+          <wp:anchor behindDoc="0" distT="0" distB="0" distL="0" distR="0" simplePos="0" locked="0" layoutInCell="0" allowOverlap="1" relativeHeight="15">
+            <wp:simplePos x="0" y="0"/>
+            <wp:positionH relativeFrom="column">
+              <wp:posOffset>3175</wp:posOffset>
+            </wp:positionH>
+            <wp:positionV relativeFrom="paragraph">
+              <wp:posOffset>10160</wp:posOffset>
+            </wp:positionV>
+            <wp:extent cx="1800225" cy="1832610"/>
             <wp:effectExtent l="0" t="0" r="0" b="0"/>
-            <wp:docPr id="2" name="Picture 24" descr=""/>
+            <wp:wrapSquare wrapText="largest"/>
+            <wp:docPr id="2" name="Image1" descr=""/>
             <wp:cNvGraphicFramePr>
               <a:graphicFrameLocks xmlns:a="http://schemas.openxmlformats.org/drawingml/2006/main" noChangeAspect="1"/>
             </wp:cNvGraphicFramePr>
@@ -132,13 +118,113 @@
               <a:graphicData uri="http://schemas.openxmlformats.org/drawingml/2006/picture">
                 <pic:pic xmlns:pic="http://schemas.openxmlformats.org/drawingml/2006/picture">
                   <pic:nvPicPr>
-                    <pic:cNvPr id="2" name="Picture 24" descr=""/>
+                    <pic:cNvPr id="2" name="Image1" descr=""/>
                     <pic:cNvPicPr>
                       <a:picLocks noChangeAspect="1" noChangeArrowheads="1"/>
                     </pic:cNvPicPr>
                   </pic:nvPicPr>
                   <pic:blipFill>
                     <a:blip r:embed="rId3"/>
+                    <a:stretch>
+                      <a:fillRect/>
+                    </a:stretch>
+                  </pic:blipFill>
+                  <pic:spPr bwMode="auto">
+                    <a:xfrm>
+                      <a:off x="0" y="0"/>
+                      <a:ext cx="1800225" cy="1832610"/>
+                    </a:xfrm>
+                    <a:prstGeom prst="rect">
+                      <a:avLst/>
+                    </a:prstGeom>
+                  </pic:spPr>
+                </pic:pic>
+              </a:graphicData>
+            </a:graphic>
+          </wp:anchor>
+        </w:drawing>
+      </w:r>
+      <w:r>
+        <w:br w:type="page"/>
+      </w:r>
+    </w:p>
+    <w:p>
+      <w:pPr>
+        <w:pStyle w:val="Titre1"/>
+        <w:rPr/>
+      </w:pPr>
+      <w:r>
+        <w:rPr/>
+        <w:t>Bureau, r</w:t>
+      </w:r>
+      <w:r>
+        <w:rPr/>
+        <w:t>etour accueil corpus</w:t>
+      </w:r>
+    </w:p>
+    <w:p>
+      <w:pPr>
+        <w:pStyle w:val="Normal"/>
+        <w:ind w:left="11" w:hanging="10"/>
+        <w:rPr/>
+      </w:pPr>
+      <w:r>
+        <w:rPr/>
+        <w:t xml:space="preserve">Rendre le nom du corpus </w:t>
+      </w:r>
+      <w:r>
+        <w:rPr>
+          <w:i/>
+          <w:u w:val="single" w:color="000000"/>
+        </w:rPr>
+        <w:t>cliquable</w:t>
+      </w:r>
+      <w:r>
+        <w:rPr/>
+        <w:t xml:space="preserve">, de manière à pouvoir revenir à la page d’accueil du corpus, et d’initialiser la recherche :  </w:t>
+      </w:r>
+    </w:p>
+    <w:p>
+      <w:pPr>
+        <w:pStyle w:val="Normal"/>
+        <w:spacing w:before="0" w:after="0"/>
+        <w:ind w:left="16" w:hanging="0"/>
+        <w:rPr/>
+      </w:pPr>
+      <w:r>
+        <w:rPr/>
+        <w:t xml:space="preserve">  </w:t>
+      </w:r>
+    </w:p>
+    <w:p>
+      <w:pPr>
+        <w:pStyle w:val="Normal"/>
+        <w:spacing w:before="0" w:after="0"/>
+        <w:ind w:left="0" w:right="108" w:hanging="0"/>
+        <w:jc w:val="right"/>
+        <w:rPr/>
+      </w:pPr>
+      <w:r>
+        <w:rPr/>
+        <w:drawing>
+          <wp:inline distT="0" distB="0" distL="0" distR="0">
+            <wp:extent cx="5937250" cy="1346200"/>
+            <wp:effectExtent l="0" t="0" r="0" b="0"/>
+            <wp:docPr id="3" name="Picture 24" descr=""/>
+            <wp:cNvGraphicFramePr>
+              <a:graphicFrameLocks xmlns:a="http://schemas.openxmlformats.org/drawingml/2006/main" noChangeAspect="1"/>
+            </wp:cNvGraphicFramePr>
+            <a:graphic xmlns:a="http://schemas.openxmlformats.org/drawingml/2006/main">
+              <a:graphicData uri="http://schemas.openxmlformats.org/drawingml/2006/picture">
+                <pic:pic xmlns:pic="http://schemas.openxmlformats.org/drawingml/2006/picture">
+                  <pic:nvPicPr>
+                    <pic:cNvPr id="3" name="Picture 24" descr=""/>
+                    <pic:cNvPicPr>
+                      <a:picLocks noChangeAspect="1" noChangeArrowheads="1"/>
+                    </pic:cNvPicPr>
+                  </pic:nvPicPr>
+                  <pic:blipFill>
+                    <a:blip r:embed="rId4"/>
                     <a:stretch>
                       <a:fillRect/>
                     </a:stretch>
@@ -172,17 +258,24 @@
       </w:pPr>
       <w:r>
         <w:rPr/>
-        <w:t xml:space="preserve">  </w:t>
-      </w:r>
-      <w:r>
-        <w:rPr/>
-        <w:tab/>
-        <w:t xml:space="preserve">  </w:t>
-        <w:tab/>
-        <w:t xml:space="preserve"> </w:t>
+        <w:t>2022-01-23, fait</w:t>
       </w:r>
       <w:r>
         <w:br w:type="page"/>
+      </w:r>
+    </w:p>
+    <w:p>
+      <w:pPr>
+        <w:pStyle w:val="Titre1"/>
+        <w:rPr/>
+      </w:pPr>
+      <w:r>
+        <w:rPr/>
+        <w:t>Bureau, c</w:t>
+      </w:r>
+      <w:r>
+        <w:rPr/>
+        <w:t>orpus : nom</w:t>
       </w:r>
     </w:p>
     <w:p>
@@ -210,7 +303,7 @@
           <wp:inline distT="0" distB="0" distL="0" distR="0">
             <wp:extent cx="5529580" cy="1475105"/>
             <wp:effectExtent l="0" t="0" r="0" b="0"/>
-            <wp:docPr id="3" name="Picture 38" descr=""/>
+            <wp:docPr id="4" name="Picture 38" descr=""/>
             <wp:cNvGraphicFramePr>
               <a:graphicFrameLocks xmlns:a="http://schemas.openxmlformats.org/drawingml/2006/main" noChangeAspect="1"/>
             </wp:cNvGraphicFramePr>
@@ -218,13 +311,13 @@
               <a:graphicData uri="http://schemas.openxmlformats.org/drawingml/2006/picture">
                 <pic:pic xmlns:pic="http://schemas.openxmlformats.org/drawingml/2006/picture">
                   <pic:nvPicPr>
-                    <pic:cNvPr id="3" name="Picture 38" descr=""/>
+                    <pic:cNvPr id="4" name="Picture 38" descr=""/>
                     <pic:cNvPicPr>
                       <a:picLocks noChangeAspect="1" noChangeArrowheads="1"/>
                     </pic:cNvPicPr>
                   </pic:nvPicPr>
                   <pic:blipFill>
-                    <a:blip r:embed="rId4"/>
+                    <a:blip r:embed="rId5"/>
                     <a:stretch>
                       <a:fillRect/>
                     </a:stretch>
@@ -263,9 +356,9 @@
           <mc:Choice Requires="wpg">
             <w:drawing>
               <wp:inline distT="0" distB="0" distL="0" distR="0">
-                <wp:extent cx="6013450" cy="9525"/>
+                <wp:extent cx="6014720" cy="10795"/>
                 <wp:effectExtent l="0" t="0" r="0" b="0"/>
-                <wp:docPr id="4" name="Forme1"/>
+                <wp:docPr id="5" name="Forme1"/>
                 <a:graphic xmlns:a="http://schemas.openxmlformats.org/drawingml/2006/main">
                   <a:graphicData uri="http://schemas.microsoft.com/office/word/2010/wordprocessingGroup">
                     <wpg:wgp>
@@ -273,9 +366,9 @@
                       <wpg:grpSpPr>
                         <a:xfrm>
                           <a:off x="0" y="0"/>
-                          <a:ext cx="6012720" cy="9000"/>
-                          <a:chOff x="0" y="-9360"/>
-                          <a:chExt cx="6012720" cy="9000"/>
+                          <a:ext cx="6014160" cy="10080"/>
+                          <a:chOff x="0" y="-10800"/>
+                          <a:chExt cx="6014160" cy="10080"/>
                         </a:xfrm>
                       </wpg:grpSpPr>
                       <wps:wsp>
@@ -283,7 +376,7 @@
                         <wps:spPr>
                           <a:xfrm>
                             <a:off x="0" y="0"/>
-                            <a:ext cx="6012720" cy="9000"/>
+                            <a:ext cx="6014160" cy="10080"/>
                           </a:xfrm>
                           <a:custGeom>
                             <a:avLst/>
@@ -333,7 +426,7 @@
           </mc:Choice>
           <mc:Fallback>
             <w:pict>
-              <v:group id="shape_0" alt="Forme1" style="position:absolute;margin-left:0pt;margin-top:-0.75pt;width:473.45pt;height:0.7pt" coordorigin="0,-15" coordsize="9469,14"/>
+              <v:group id="shape_0" alt="Forme1" style="position:absolute;margin-left:0pt;margin-top:-0.85pt;width:473.55pt;height:0.8pt" coordorigin="0,-17" coordsize="9471,16"/>
             </w:pict>
           </mc:Fallback>
         </mc:AlternateContent>
@@ -352,74 +445,31 @@
       </w:pPr>
       <w:r>
         <w:rPr/>
-        <w:t xml:space="preserve">  </w:t>
-      </w:r>
-      <w:r>
-        <w:rPr/>
-        <w:tab/>
-        <w:t xml:space="preserve">  </w:t>
-        <w:tab/>
-        <w:t xml:space="preserve"> </w:t>
-      </w:r>
-      <w:r>
-        <w:br w:type="page"/>
-      </w:r>
-    </w:p>
-    <w:p>
-      <w:pPr>
-        <w:pStyle w:val="Normal"/>
-        <w:ind w:left="-5" w:right="5612" w:hanging="10"/>
-        <w:jc w:val="both"/>
-        <w:rPr/>
-      </w:pPr>
-      <w:r>
-        <w:rPr/>
-        <w:t xml:space="preserve">Remplacer le mot :  </w:t>
-      </w:r>
-      <w:r>
-        <w:rPr>
-          <w:shd w:fill="D3D3D3" w:val="clear"/>
-        </w:rPr>
-        <w:t>chapitres</w:t>
-      </w:r>
-      <w:r>
-        <w:rPr/>
-        <w:t xml:space="preserve"> par :  </w:t>
-      </w:r>
-    </w:p>
-    <w:p>
-      <w:pPr>
-        <w:pStyle w:val="Normal"/>
-        <w:ind w:left="-5" w:right="5612" w:hanging="10"/>
-        <w:jc w:val="both"/>
-        <w:rPr/>
-      </w:pPr>
-      <w:r>
-        <w:rPr>
-          <w:shd w:fill="D3D3D3" w:val="clear"/>
-        </w:rPr>
-        <w:t>chapitres contenant les mots clés recherchés</w:t>
-      </w:r>
-      <w:r>
-        <w:rPr/>
-        <w:t xml:space="preserve">  </w:t>
+        <w:t>2022-01-23</w:t>
       </w:r>
     </w:p>
     <w:p>
       <w:pPr>
         <w:pStyle w:val="Normal"/>
         <w:spacing w:before="0" w:after="0"/>
-        <w:ind w:left="0" w:right="48" w:hanging="0"/>
-        <w:jc w:val="right"/>
+        <w:ind w:left="16" w:hanging="0"/>
         <w:rPr/>
       </w:pPr>
       <w:r>
         <w:rPr/>
         <w:drawing>
-          <wp:inline distT="0" distB="0" distL="0" distR="0">
-            <wp:extent cx="5972810" cy="2052955"/>
+          <wp:anchor behindDoc="0" distT="0" distB="0" distL="0" distR="0" simplePos="0" locked="0" layoutInCell="0" allowOverlap="1" relativeHeight="16">
+            <wp:simplePos x="0" y="0"/>
+            <wp:positionH relativeFrom="column">
+              <wp:posOffset>22860</wp:posOffset>
+            </wp:positionH>
+            <wp:positionV relativeFrom="paragraph">
+              <wp:posOffset>635</wp:posOffset>
+            </wp:positionV>
+            <wp:extent cx="2390140" cy="1080135"/>
             <wp:effectExtent l="0" t="0" r="0" b="0"/>
-            <wp:docPr id="5" name="Picture 68" descr=""/>
+            <wp:wrapSquare wrapText="largest"/>
+            <wp:docPr id="6" name="Image2" descr=""/>
             <wp:cNvGraphicFramePr>
               <a:graphicFrameLocks xmlns:a="http://schemas.openxmlformats.org/drawingml/2006/main" noChangeAspect="1"/>
             </wp:cNvGraphicFramePr>
@@ -427,13 +477,119 @@
               <a:graphicData uri="http://schemas.openxmlformats.org/drawingml/2006/picture">
                 <pic:pic xmlns:pic="http://schemas.openxmlformats.org/drawingml/2006/picture">
                   <pic:nvPicPr>
-                    <pic:cNvPr id="5" name="Picture 68" descr=""/>
+                    <pic:cNvPr id="6" name="Image2" descr=""/>
                     <pic:cNvPicPr>
                       <a:picLocks noChangeAspect="1" noChangeArrowheads="1"/>
                     </pic:cNvPicPr>
                   </pic:nvPicPr>
                   <pic:blipFill>
-                    <a:blip r:embed="rId5"/>
+                    <a:blip r:embed="rId6"/>
+                    <a:stretch>
+                      <a:fillRect/>
+                    </a:stretch>
+                  </pic:blipFill>
+                  <pic:spPr bwMode="auto">
+                    <a:xfrm>
+                      <a:off x="0" y="0"/>
+                      <a:ext cx="2390140" cy="1080135"/>
+                    </a:xfrm>
+                    <a:prstGeom prst="rect">
+                      <a:avLst/>
+                    </a:prstGeom>
+                  </pic:spPr>
+                </pic:pic>
+              </a:graphicData>
+            </a:graphic>
+          </wp:anchor>
+        </w:drawing>
+      </w:r>
+      <w:r>
+        <w:br w:type="page"/>
+      </w:r>
+    </w:p>
+    <w:p>
+      <w:pPr>
+        <w:pStyle w:val="Titre1"/>
+        <w:rPr/>
+      </w:pPr>
+      <w:r>
+        <w:rPr/>
+        <w:t xml:space="preserve">Fréquences, </w:t>
+      </w:r>
+      <w:r>
+        <w:rPr/>
+        <w:t>stats recherche</w:t>
+      </w:r>
+    </w:p>
+    <w:p>
+      <w:pPr>
+        <w:pStyle w:val="Normal"/>
+        <w:ind w:left="-5" w:right="5612" w:hanging="10"/>
+        <w:jc w:val="both"/>
+        <w:rPr/>
+      </w:pPr>
+      <w:r>
+        <w:rPr/>
+        <w:t xml:space="preserve">Remplacer le mot :  </w:t>
+      </w:r>
+      <w:r>
+        <w:rPr>
+          <w:shd w:fill="D3D3D3" w:val="clear"/>
+        </w:rPr>
+        <w:t>chapitres</w:t>
+      </w:r>
+      <w:r>
+        <w:rPr/>
+        <w:t xml:space="preserve"> par :  </w:t>
+      </w:r>
+    </w:p>
+    <w:p>
+      <w:pPr>
+        <w:pStyle w:val="Normal"/>
+        <w:ind w:left="-5" w:right="5612" w:hanging="10"/>
+        <w:jc w:val="both"/>
+        <w:rPr/>
+      </w:pPr>
+      <w:r>
+        <w:rPr>
+          <w:shd w:fill="D3D3D3" w:val="clear"/>
+        </w:rPr>
+        <w:t>chapitres contenant les mots clés recherchés</w:t>
+      </w:r>
+      <w:r>
+        <w:rPr/>
+        <w:t xml:space="preserve">  </w:t>
+      </w:r>
+    </w:p>
+    <w:p>
+      <w:pPr>
+        <w:pStyle w:val="Normal"/>
+        <w:spacing w:before="0" w:after="0"/>
+        <w:ind w:left="0" w:right="48" w:hanging="0"/>
+        <w:jc w:val="right"/>
+        <w:rPr/>
+      </w:pPr>
+      <w:r>
+        <w:rPr/>
+        <w:drawing>
+          <wp:inline distT="0" distB="0" distL="0" distR="0">
+            <wp:extent cx="5972810" cy="2052955"/>
+            <wp:effectExtent l="0" t="0" r="0" b="0"/>
+            <wp:docPr id="7" name="Picture 68" descr=""/>
+            <wp:cNvGraphicFramePr>
+              <a:graphicFrameLocks xmlns:a="http://schemas.openxmlformats.org/drawingml/2006/main" noChangeAspect="1"/>
+            </wp:cNvGraphicFramePr>
+            <a:graphic xmlns:a="http://schemas.openxmlformats.org/drawingml/2006/main">
+              <a:graphicData uri="http://schemas.openxmlformats.org/drawingml/2006/picture">
+                <pic:pic xmlns:pic="http://schemas.openxmlformats.org/drawingml/2006/picture">
+                  <pic:nvPicPr>
+                    <pic:cNvPr id="7" name="Picture 68" descr=""/>
+                    <pic:cNvPicPr>
+                      <a:picLocks noChangeAspect="1" noChangeArrowheads="1"/>
+                    </pic:cNvPicPr>
+                  </pic:nvPicPr>
+                  <pic:blipFill>
+                    <a:blip r:embed="rId7"/>
                     <a:stretch>
                       <a:fillRect/>
                     </a:stretch>
@@ -467,7 +623,19 @@
       </w:pPr>
       <w:r>
         <w:rPr/>
-        <w:t xml:space="preserve">  </w:t>
+        <w:t>2022-01-23</w:t>
+      </w:r>
+    </w:p>
+    <w:p>
+      <w:pPr>
+        <w:pStyle w:val="Normal"/>
+        <w:spacing w:before="0" w:after="28"/>
+        <w:ind w:left="16" w:hanging="0"/>
+        <w:rPr/>
+      </w:pPr>
+      <w:r>
+        <w:rPr/>
+        <w:t>Une information supplémentaire, le nombre d’occurrences trouvées.</w:t>
       </w:r>
     </w:p>
     <w:p>
@@ -479,92 +647,19 @@
       </w:pPr>
       <w:r>
         <w:rPr/>
-        <w:t xml:space="preserve">  </w:t>
-      </w:r>
-      <w:r>
-        <w:rPr/>
-        <w:tab/>
-        <w:t xml:space="preserve">  </w:t>
-        <w:tab/>
-        <w:t xml:space="preserve"> </w:t>
-      </w:r>
-      <w:r>
-        <w:br w:type="page"/>
-      </w:r>
-    </w:p>
-    <w:p>
-      <w:pPr>
-        <w:pStyle w:val="Normal"/>
-        <w:ind w:left="11" w:hanging="10"/>
-        <w:rPr/>
-      </w:pPr>
-      <w:r>
-        <w:rPr/>
-        <w:t xml:space="preserve">Remplacer :  </w:t>
-      </w:r>
-    </w:p>
-    <w:p>
-      <w:pPr>
-        <w:pStyle w:val="Normal"/>
-        <w:ind w:left="-5" w:right="5612" w:hanging="10"/>
-        <w:jc w:val="both"/>
-        <w:rPr/>
-      </w:pPr>
-      <w:r>
-        <w:rPr>
-          <w:shd w:fill="D3D3D3" w:val="clear"/>
-        </w:rPr>
-        <w:t>Nom ?</w:t>
-      </w:r>
-      <w:r>
-        <w:rPr/>
-        <w:t xml:space="preserve"> </w:t>
-      </w:r>
-    </w:p>
-    <w:p>
-      <w:pPr>
-        <w:pStyle w:val="Normal"/>
-        <w:ind w:left="11" w:hanging="10"/>
-        <w:rPr/>
-      </w:pPr>
-      <w:r>
-        <w:rPr/>
-        <w:t xml:space="preserve">Par :  </w:t>
-      </w:r>
-    </w:p>
-    <w:p>
-      <w:pPr>
-        <w:pStyle w:val="Normal"/>
-        <w:ind w:left="-5" w:right="5612" w:hanging="10"/>
-        <w:jc w:val="both"/>
-        <w:rPr/>
-      </w:pPr>
-      <w:r>
-        <w:rPr>
-          <w:shd w:fill="D3D3D3" w:val="clear"/>
-        </w:rPr>
-        <w:t>Nommer cette requête ?</w:t>
-      </w:r>
-      <w:r>
-        <w:rPr/>
-        <w:t xml:space="preserve"> </w:t>
-      </w:r>
-    </w:p>
-    <w:p>
-      <w:pPr>
-        <w:pStyle w:val="Normal"/>
-        <w:spacing w:before="0" w:after="0"/>
-        <w:ind w:left="0" w:right="4270" w:hanging="0"/>
-        <w:jc w:val="right"/>
-        <w:rPr/>
-      </w:pPr>
-      <w:r>
-        <w:rPr/>
         <w:drawing>
-          <wp:inline distT="0" distB="0" distL="0" distR="0">
-            <wp:extent cx="2424430" cy="1111885"/>
+          <wp:anchor behindDoc="0" distT="0" distB="0" distL="0" distR="0" simplePos="0" locked="0" layoutInCell="0" allowOverlap="1" relativeHeight="17">
+            <wp:simplePos x="0" y="0"/>
+            <wp:positionH relativeFrom="column">
+              <wp:posOffset>52705</wp:posOffset>
+            </wp:positionH>
+            <wp:positionV relativeFrom="paragraph">
+              <wp:posOffset>-15875</wp:posOffset>
+            </wp:positionV>
+            <wp:extent cx="3157220" cy="1080135"/>
             <wp:effectExtent l="0" t="0" r="0" b="0"/>
-            <wp:docPr id="6" name="Picture 5" descr=""/>
+            <wp:wrapSquare wrapText="largest"/>
+            <wp:docPr id="8" name="Image3" descr=""/>
             <wp:cNvGraphicFramePr>
               <a:graphicFrameLocks xmlns:a="http://schemas.openxmlformats.org/drawingml/2006/main" noChangeAspect="1"/>
             </wp:cNvGraphicFramePr>
@@ -572,13 +667,133 @@
               <a:graphicData uri="http://schemas.openxmlformats.org/drawingml/2006/picture">
                 <pic:pic xmlns:pic="http://schemas.openxmlformats.org/drawingml/2006/picture">
                   <pic:nvPicPr>
-                    <pic:cNvPr id="6" name="Picture 5" descr=""/>
+                    <pic:cNvPr id="8" name="Image3" descr=""/>
                     <pic:cNvPicPr>
                       <a:picLocks noChangeAspect="1" noChangeArrowheads="1"/>
                     </pic:cNvPicPr>
                   </pic:nvPicPr>
                   <pic:blipFill>
-                    <a:blip r:embed="rId6"/>
+                    <a:blip r:embed="rId8"/>
+                    <a:stretch>
+                      <a:fillRect/>
+                    </a:stretch>
+                  </pic:blipFill>
+                  <pic:spPr bwMode="auto">
+                    <a:xfrm>
+                      <a:off x="0" y="0"/>
+                      <a:ext cx="3157220" cy="1080135"/>
+                    </a:xfrm>
+                    <a:prstGeom prst="rect">
+                      <a:avLst/>
+                    </a:prstGeom>
+                  </pic:spPr>
+                </pic:pic>
+              </a:graphicData>
+            </a:graphic>
+          </wp:anchor>
+        </w:drawing>
+      </w:r>
+      <w:r>
+        <w:br w:type="page"/>
+      </w:r>
+    </w:p>
+    <w:p>
+      <w:pPr>
+        <w:pStyle w:val="Titre1"/>
+        <w:rPr/>
+      </w:pPr>
+      <w:r>
+        <w:rPr/>
+        <w:t>Corpus, nommer sélection</w:t>
+      </w:r>
+    </w:p>
+    <w:p>
+      <w:pPr>
+        <w:pStyle w:val="Normal"/>
+        <w:ind w:left="11" w:hanging="10"/>
+        <w:rPr/>
+      </w:pPr>
+      <w:r>
+        <w:rPr/>
+        <w:t xml:space="preserve">Remplacer :  </w:t>
+      </w:r>
+    </w:p>
+    <w:p>
+      <w:pPr>
+        <w:pStyle w:val="Normal"/>
+        <w:ind w:left="-5" w:right="5612" w:hanging="10"/>
+        <w:jc w:val="both"/>
+        <w:rPr/>
+      </w:pPr>
+      <w:r>
+        <w:rPr>
+          <w:shd w:fill="D3D3D3" w:val="clear"/>
+        </w:rPr>
+        <w:t>Nom ?</w:t>
+      </w:r>
+      <w:r>
+        <w:rPr/>
+        <w:t xml:space="preserve"> </w:t>
+      </w:r>
+    </w:p>
+    <w:p>
+      <w:pPr>
+        <w:pStyle w:val="Normal"/>
+        <w:ind w:left="11" w:hanging="10"/>
+        <w:rPr/>
+      </w:pPr>
+      <w:r>
+        <w:rPr/>
+        <w:t xml:space="preserve">Par :  </w:t>
+      </w:r>
+    </w:p>
+    <w:p>
+      <w:pPr>
+        <w:pStyle w:val="Normal"/>
+        <w:ind w:left="-5" w:right="5612" w:hanging="10"/>
+        <w:jc w:val="both"/>
+        <w:rPr/>
+      </w:pPr>
+      <w:r>
+        <w:rPr>
+          <w:shd w:fill="D3D3D3" w:val="clear"/>
+        </w:rPr>
+        <w:t>Nommer cette requête ?</w:t>
+      </w:r>
+      <w:r>
+        <w:rPr/>
+        <w:t xml:space="preserve"> </w:t>
+      </w:r>
+    </w:p>
+    <w:p>
+      <w:pPr>
+        <w:pStyle w:val="Normal"/>
+        <w:spacing w:before="0" w:after="0"/>
+        <w:ind w:left="0" w:right="4270" w:hanging="0"/>
+        <w:jc w:val="right"/>
+        <w:rPr/>
+      </w:pPr>
+      <w:r>
+        <w:rPr/>
+        <w:drawing>
+          <wp:inline distT="0" distB="0" distL="0" distR="0">
+            <wp:extent cx="2424430" cy="1111885"/>
+            <wp:effectExtent l="0" t="0" r="0" b="0"/>
+            <wp:docPr id="9" name="Picture 5" descr=""/>
+            <wp:cNvGraphicFramePr>
+              <a:graphicFrameLocks xmlns:a="http://schemas.openxmlformats.org/drawingml/2006/main" noChangeAspect="1"/>
+            </wp:cNvGraphicFramePr>
+            <a:graphic xmlns:a="http://schemas.openxmlformats.org/drawingml/2006/main">
+              <a:graphicData uri="http://schemas.openxmlformats.org/drawingml/2006/picture">
+                <pic:pic xmlns:pic="http://schemas.openxmlformats.org/drawingml/2006/picture">
+                  <pic:nvPicPr>
+                    <pic:cNvPr id="9" name="Picture 5" descr=""/>
+                    <pic:cNvPicPr>
+                      <a:picLocks noChangeAspect="1" noChangeArrowheads="1"/>
+                    </pic:cNvPicPr>
+                  </pic:nvPicPr>
+                  <pic:blipFill>
+                    <a:blip r:embed="rId9"/>
                     <a:stretch>
                       <a:fillRect/>
                     </a:stretch>
@@ -612,7 +827,7 @@
       </w:pPr>
       <w:r>
         <w:rPr/>
-        <w:t xml:space="preserve">  </w:t>
+        <w:t>2022-01-23</w:t>
       </w:r>
     </w:p>
     <w:p>
@@ -624,7 +839,7 @@
       </w:pPr>
       <w:r>
         <w:rPr/>
-        <w:t xml:space="preserve">  </w:t>
+        <w:t>La requête n’est pas enregistrée s’il n’y a pas eu sélection avec les petites cases. Est-ce une bonne idée de mettre les cases à cocher sous ce bouton enregistrer ?</w:t>
       </w:r>
     </w:p>
     <w:p>
@@ -636,81 +851,19 @@
       </w:pPr>
       <w:r>
         <w:rPr/>
-        <w:t xml:space="preserve">  </w:t>
-      </w:r>
-    </w:p>
-    <w:p>
-      <w:pPr>
-        <w:pStyle w:val="Normal"/>
-        <w:spacing w:before="0" w:after="24"/>
-        <w:ind w:left="16" w:hanging="0"/>
-        <w:rPr/>
-      </w:pPr>
-      <w:r>
-        <w:rPr/>
-        <w:t xml:space="preserve">  </w:t>
-      </w:r>
-    </w:p>
-    <w:p>
-      <w:pPr>
-        <w:pStyle w:val="Normal"/>
-        <w:spacing w:before="0" w:after="0"/>
-        <w:ind w:left="16" w:hanging="0"/>
-        <w:rPr/>
-      </w:pPr>
-      <w:r>
-        <w:rPr/>
-        <w:t xml:space="preserve">  </w:t>
-      </w:r>
-      <w:r>
-        <w:rPr/>
-        <w:tab/>
-        <w:t xml:space="preserve">  </w:t>
-        <w:tab/>
-        <w:t xml:space="preserve"> </w:t>
-      </w:r>
-      <w:r>
-        <w:br w:type="page"/>
-      </w:r>
-    </w:p>
-    <w:p>
-      <w:pPr>
-        <w:pStyle w:val="Normal"/>
-        <w:ind w:left="11" w:hanging="10"/>
-        <w:rPr/>
-      </w:pPr>
-      <w:r>
-        <w:rPr/>
-        <w:t xml:space="preserve">Quand on donne un nom à la requête, ne pas changer de vue, rester donc sur l’onglet « Corpus », et remplacer, dans la vue Corpus, la partie :  </w:t>
-      </w:r>
-    </w:p>
-    <w:p>
-      <w:pPr>
-        <w:pStyle w:val="Normal"/>
-        <w:spacing w:before="0" w:after="0"/>
-        <w:ind w:left="16" w:hanging="0"/>
-        <w:rPr/>
-      </w:pPr>
-      <w:r>
-        <w:rPr/>
-        <w:t xml:space="preserve">  </w:t>
-      </w:r>
-    </w:p>
-    <w:p>
-      <w:pPr>
-        <w:pStyle w:val="Normal"/>
-        <w:spacing w:before="0" w:after="0"/>
-        <w:ind w:left="0" w:hanging="0"/>
-        <w:jc w:val="right"/>
-        <w:rPr/>
-      </w:pPr>
-      <w:r>
-        <w:rPr/>
         <w:drawing>
-          <wp:inline distT="0" distB="0" distL="0" distR="0">
-            <wp:extent cx="6012180" cy="1209040"/>
+          <wp:anchor behindDoc="0" distT="0" distB="0" distL="0" distR="0" simplePos="0" locked="0" layoutInCell="0" allowOverlap="1" relativeHeight="18">
+            <wp:simplePos x="0" y="0"/>
+            <wp:positionH relativeFrom="column">
+              <wp:posOffset>85090</wp:posOffset>
+            </wp:positionH>
+            <wp:positionV relativeFrom="paragraph">
+              <wp:posOffset>635</wp:posOffset>
+            </wp:positionV>
+            <wp:extent cx="1965325" cy="720090"/>
             <wp:effectExtent l="0" t="0" r="0" b="0"/>
-            <wp:docPr id="7" name="Picture 106" descr=""/>
+            <wp:wrapSquare wrapText="largest"/>
+            <wp:docPr id="10" name="Image4" descr=""/>
             <wp:cNvGraphicFramePr>
               <a:graphicFrameLocks xmlns:a="http://schemas.openxmlformats.org/drawingml/2006/main" noChangeAspect="1"/>
             </wp:cNvGraphicFramePr>
@@ -718,13 +871,98 @@
               <a:graphicData uri="http://schemas.openxmlformats.org/drawingml/2006/picture">
                 <pic:pic xmlns:pic="http://schemas.openxmlformats.org/drawingml/2006/picture">
                   <pic:nvPicPr>
-                    <pic:cNvPr id="7" name="Picture 106" descr=""/>
+                    <pic:cNvPr id="10" name="Image4" descr=""/>
                     <pic:cNvPicPr>
                       <a:picLocks noChangeAspect="1" noChangeArrowheads="1"/>
                     </pic:cNvPicPr>
                   </pic:nvPicPr>
                   <pic:blipFill>
-                    <a:blip r:embed="rId7"/>
+                    <a:blip r:embed="rId10"/>
+                    <a:stretch>
+                      <a:fillRect/>
+                    </a:stretch>
+                  </pic:blipFill>
+                  <pic:spPr bwMode="auto">
+                    <a:xfrm>
+                      <a:off x="0" y="0"/>
+                      <a:ext cx="1965325" cy="720090"/>
+                    </a:xfrm>
+                    <a:prstGeom prst="rect">
+                      <a:avLst/>
+                    </a:prstGeom>
+                  </pic:spPr>
+                </pic:pic>
+              </a:graphicData>
+            </a:graphic>
+          </wp:anchor>
+        </w:drawing>
+      </w:r>
+      <w:r>
+        <w:br w:type="page"/>
+      </w:r>
+    </w:p>
+    <w:p>
+      <w:pPr>
+        <w:pStyle w:val="Titre1"/>
+        <w:rPr/>
+      </w:pPr>
+      <w:r>
+        <w:rPr/>
+        <w:t>Corpus, inconsistance de navigation après enregistrement de sélection</w:t>
+      </w:r>
+    </w:p>
+    <w:p>
+      <w:pPr>
+        <w:pStyle w:val="Normal"/>
+        <w:ind w:left="11" w:hanging="10"/>
+        <w:rPr/>
+      </w:pPr>
+      <w:r>
+        <w:rPr/>
+        <w:t xml:space="preserve">Quand on donne un nom à la requête, ne pas changer de vue, rester donc sur l’onglet « Corpus », et remplacer, dans la vue Corpus, la partie :  </w:t>
+      </w:r>
+    </w:p>
+    <w:p>
+      <w:pPr>
+        <w:pStyle w:val="Normal"/>
+        <w:spacing w:before="0" w:after="0"/>
+        <w:ind w:left="16" w:hanging="0"/>
+        <w:rPr/>
+      </w:pPr>
+      <w:r>
+        <w:rPr/>
+        <w:t xml:space="preserve">  </w:t>
+      </w:r>
+    </w:p>
+    <w:p>
+      <w:pPr>
+        <w:pStyle w:val="Normal"/>
+        <w:spacing w:before="0" w:after="0"/>
+        <w:ind w:left="0" w:hanging="0"/>
+        <w:jc w:val="right"/>
+        <w:rPr/>
+      </w:pPr>
+      <w:r>
+        <w:rPr/>
+        <w:drawing>
+          <wp:inline distT="0" distB="0" distL="0" distR="0">
+            <wp:extent cx="6012180" cy="1209040"/>
+            <wp:effectExtent l="0" t="0" r="0" b="0"/>
+            <wp:docPr id="11" name="Picture 106" descr=""/>
+            <wp:cNvGraphicFramePr>
+              <a:graphicFrameLocks xmlns:a="http://schemas.openxmlformats.org/drawingml/2006/main" noChangeAspect="1"/>
+            </wp:cNvGraphicFramePr>
+            <a:graphic xmlns:a="http://schemas.openxmlformats.org/drawingml/2006/main">
+              <a:graphicData uri="http://schemas.openxmlformats.org/drawingml/2006/picture">
+                <pic:pic xmlns:pic="http://schemas.openxmlformats.org/drawingml/2006/picture">
+                  <pic:nvPicPr>
+                    <pic:cNvPr id="11" name="Picture 106" descr=""/>
+                    <pic:cNvPicPr>
+                      <a:picLocks noChangeAspect="1" noChangeArrowheads="1"/>
+                    </pic:cNvPicPr>
+                  </pic:nvPicPr>
+                  <pic:blipFill>
+                    <a:blip r:embed="rId11"/>
                     <a:stretch>
                       <a:fillRect/>
                     </a:stretch>
@@ -799,7 +1037,7 @@
           <wp:inline distT="0" distB="0" distL="0" distR="0">
             <wp:extent cx="6012180" cy="1153160"/>
             <wp:effectExtent l="0" t="0" r="0" b="0"/>
-            <wp:docPr id="8" name="Picture 115" descr=""/>
+            <wp:docPr id="12" name="Picture 115" descr=""/>
             <wp:cNvGraphicFramePr>
               <a:graphicFrameLocks xmlns:a="http://schemas.openxmlformats.org/drawingml/2006/main" noChangeAspect="1"/>
             </wp:cNvGraphicFramePr>
@@ -807,13 +1045,13 @@
               <a:graphicData uri="http://schemas.openxmlformats.org/drawingml/2006/picture">
                 <pic:pic xmlns:pic="http://schemas.openxmlformats.org/drawingml/2006/picture">
                   <pic:nvPicPr>
-                    <pic:cNvPr id="8" name="Picture 115" descr=""/>
+                    <pic:cNvPr id="12" name="Picture 115" descr=""/>
                     <pic:cNvPicPr>
                       <a:picLocks noChangeAspect="1" noChangeArrowheads="1"/>
                     </pic:cNvPicPr>
                   </pic:nvPicPr>
                   <pic:blipFill>
-                    <a:blip r:embed="rId8"/>
+                    <a:blip r:embed="rId12"/>
                     <a:stretch>
                       <a:fillRect/>
                     </a:stretch>
@@ -847,15 +1085,22 @@
       </w:pPr>
       <w:r>
         <w:rPr/>
-        <w:t xml:space="preserve"> </w:t>
-      </w:r>
-      <w:r>
-        <w:rPr/>
-        <w:tab/>
-        <w:t xml:space="preserve"> </w:t>
+        <w:t>2022-01-23</w:t>
+        <w:br/>
+        <w:t>Semble correct, mais le scénario est difficile à contrôler.</w:t>
       </w:r>
       <w:r>
         <w:br w:type="page"/>
+      </w:r>
+    </w:p>
+    <w:p>
+      <w:pPr>
+        <w:pStyle w:val="Titre1"/>
+        <w:rPr/>
+      </w:pPr>
+      <w:r>
+        <w:rPr/>
+        <w:t>Concordance, scorie de requête</w:t>
       </w:r>
     </w:p>
     <w:p>
@@ -868,18 +1113,6 @@
       <w:r>
         <w:rPr/>
         <w:t xml:space="preserve">Dans la vue Concordance, supprimer « Text… » </w:t>
-      </w:r>
-    </w:p>
-    <w:p>
-      <w:pPr>
-        <w:pStyle w:val="Normal"/>
-        <w:spacing w:before="0" w:after="116"/>
-        <w:ind w:left="0" w:hanging="0"/>
-        <w:rPr/>
-      </w:pPr>
-      <w:r>
-        <w:rPr/>
-        <w:t xml:space="preserve"> </w:t>
       </w:r>
     </w:p>
     <w:p>
@@ -896,7 +1129,7 @@
           <wp:inline distT="0" distB="0" distL="0" distR="0">
             <wp:extent cx="6014085" cy="1039495"/>
             <wp:effectExtent l="0" t="0" r="0" b="0"/>
-            <wp:docPr id="9" name="Picture 138" descr=""/>
+            <wp:docPr id="13" name="Picture 138" descr=""/>
             <wp:cNvGraphicFramePr>
               <a:graphicFrameLocks xmlns:a="http://schemas.openxmlformats.org/drawingml/2006/main" noChangeAspect="1"/>
             </wp:cNvGraphicFramePr>
@@ -904,13 +1137,13 @@
               <a:graphicData uri="http://schemas.openxmlformats.org/drawingml/2006/picture">
                 <pic:pic xmlns:pic="http://schemas.openxmlformats.org/drawingml/2006/picture">
                   <pic:nvPicPr>
-                    <pic:cNvPr id="9" name="Picture 138" descr=""/>
+                    <pic:cNvPr id="13" name="Picture 138" descr=""/>
                     <pic:cNvPicPr>
                       <a:picLocks noChangeAspect="1" noChangeArrowheads="1"/>
                     </pic:cNvPicPr>
                   </pic:nvPicPr>
                   <pic:blipFill>
-                    <a:blip r:embed="rId9"/>
+                    <a:blip r:embed="rId13"/>
                     <a:stretch>
                       <a:fillRect/>
                     </a:stretch>
@@ -944,68 +1177,31 @@
       </w:pPr>
       <w:r>
         <w:rPr/>
-        <w:t xml:space="preserve"> </w:t>
-      </w:r>
-    </w:p>
-    <w:p>
-      <w:pPr>
-        <w:pStyle w:val="Normal"/>
-        <w:spacing w:before="0" w:after="173"/>
+        <w:t>2022-01-23</w:t>
+      </w:r>
+    </w:p>
+    <w:p>
+      <w:pPr>
+        <w:pStyle w:val="Normal"/>
+        <w:spacing w:before="0" w:after="162"/>
         <w:ind w:left="0" w:hanging="0"/>
         <w:rPr/>
       </w:pPr>
       <w:r>
         <w:rPr/>
-        <w:t xml:space="preserve"> </w:t>
-      </w:r>
-    </w:p>
-    <w:p>
-      <w:pPr>
-        <w:pStyle w:val="Normal"/>
-        <w:spacing w:before="0" w:after="0"/>
-        <w:ind w:left="16" w:hanging="0"/>
-        <w:rPr/>
-      </w:pPr>
-      <w:r>
-        <w:rPr/>
-        <w:t xml:space="preserve"> </w:t>
-      </w:r>
-      <w:r>
-        <w:rPr/>
-        <w:tab/>
-        <w:t xml:space="preserve"> </w:t>
-      </w:r>
-      <w:r>
-        <w:br w:type="page"/>
-      </w:r>
-    </w:p>
-    <w:p>
-      <w:pPr>
-        <w:pStyle w:val="Normal"/>
-        <w:spacing w:before="0" w:after="114"/>
-        <w:ind w:left="11" w:hanging="10"/>
-        <w:rPr/>
-      </w:pPr>
-      <w:r>
-        <w:rPr/>
-        <w:t xml:space="preserve">Dans la vue Document, les flèches paraissent déformées car elles sont en italique. </w:t>
-      </w:r>
-    </w:p>
-    <w:p>
-      <w:pPr>
-        <w:pStyle w:val="Normal"/>
-        <w:spacing w:before="0" w:after="102"/>
-        <w:ind w:left="0" w:right="1865" w:hanging="0"/>
-        <w:jc w:val="right"/>
-        <w:rPr/>
-      </w:pPr>
-      <w:r>
-        <w:rPr/>
         <w:drawing>
-          <wp:inline distT="0" distB="0" distL="0" distR="0">
-            <wp:extent cx="3764280" cy="1605915"/>
+          <wp:anchor behindDoc="0" distT="0" distB="0" distL="0" distR="0" simplePos="0" locked="0" layoutInCell="0" allowOverlap="1" relativeHeight="19">
+            <wp:simplePos x="0" y="0"/>
+            <wp:positionH relativeFrom="column">
+              <wp:align>center</wp:align>
+            </wp:positionH>
+            <wp:positionV relativeFrom="paragraph">
+              <wp:posOffset>635</wp:posOffset>
+            </wp:positionV>
+            <wp:extent cx="6332220" cy="1507490"/>
             <wp:effectExtent l="0" t="0" r="0" b="0"/>
-            <wp:docPr id="10" name="Picture 153" descr=""/>
+            <wp:wrapSquare wrapText="largest"/>
+            <wp:docPr id="14" name="Image5" descr=""/>
             <wp:cNvGraphicFramePr>
               <a:graphicFrameLocks xmlns:a="http://schemas.openxmlformats.org/drawingml/2006/main" noChangeAspect="1"/>
             </wp:cNvGraphicFramePr>
@@ -1013,13 +1209,87 @@
               <a:graphicData uri="http://schemas.openxmlformats.org/drawingml/2006/picture">
                 <pic:pic xmlns:pic="http://schemas.openxmlformats.org/drawingml/2006/picture">
                   <pic:nvPicPr>
-                    <pic:cNvPr id="10" name="Picture 153" descr=""/>
+                    <pic:cNvPr id="14" name="Image5" descr=""/>
                     <pic:cNvPicPr>
                       <a:picLocks noChangeAspect="1" noChangeArrowheads="1"/>
                     </pic:cNvPicPr>
                   </pic:nvPicPr>
                   <pic:blipFill>
-                    <a:blip r:embed="rId10"/>
+                    <a:blip r:embed="rId14"/>
+                    <a:stretch>
+                      <a:fillRect/>
+                    </a:stretch>
+                  </pic:blipFill>
+                  <pic:spPr bwMode="auto">
+                    <a:xfrm>
+                      <a:off x="0" y="0"/>
+                      <a:ext cx="6332220" cy="1507490"/>
+                    </a:xfrm>
+                    <a:prstGeom prst="rect">
+                      <a:avLst/>
+                    </a:prstGeom>
+                  </pic:spPr>
+                </pic:pic>
+              </a:graphicData>
+            </a:graphic>
+          </wp:anchor>
+        </w:drawing>
+      </w:r>
+      <w:r>
+        <w:br w:type="page"/>
+      </w:r>
+    </w:p>
+    <w:p>
+      <w:pPr>
+        <w:pStyle w:val="Titre1"/>
+        <w:rPr/>
+      </w:pPr>
+      <w:r>
+        <w:rPr/>
+        <w:t>Document, occurrences trouvées, flèches dans l’italique</w:t>
+      </w:r>
+    </w:p>
+    <w:p>
+      <w:pPr>
+        <w:pStyle w:val="Normal"/>
+        <w:spacing w:before="0" w:after="114"/>
+        <w:ind w:left="11" w:hanging="10"/>
+        <w:rPr/>
+      </w:pPr>
+      <w:r>
+        <w:rPr/>
+        <w:t xml:space="preserve">Dans la vue Document, les flèches paraissent déformées car elles sont en italique. </w:t>
+      </w:r>
+    </w:p>
+    <w:p>
+      <w:pPr>
+        <w:pStyle w:val="Normal"/>
+        <w:spacing w:before="0" w:after="102"/>
+        <w:ind w:left="0" w:right="1865" w:hanging="0"/>
+        <w:jc w:val="right"/>
+        <w:rPr/>
+      </w:pPr>
+      <w:r>
+        <w:rPr/>
+        <w:drawing>
+          <wp:inline distT="0" distB="0" distL="0" distR="0">
+            <wp:extent cx="3764280" cy="1605915"/>
+            <wp:effectExtent l="0" t="0" r="0" b="0"/>
+            <wp:docPr id="15" name="Picture 153" descr=""/>
+            <wp:cNvGraphicFramePr>
+              <a:graphicFrameLocks xmlns:a="http://schemas.openxmlformats.org/drawingml/2006/main" noChangeAspect="1"/>
+            </wp:cNvGraphicFramePr>
+            <a:graphic xmlns:a="http://schemas.openxmlformats.org/drawingml/2006/main">
+              <a:graphicData uri="http://schemas.openxmlformats.org/drawingml/2006/picture">
+                <pic:pic xmlns:pic="http://schemas.openxmlformats.org/drawingml/2006/picture">
+                  <pic:nvPicPr>
+                    <pic:cNvPr id="15" name="Picture 153" descr=""/>
+                    <pic:cNvPicPr>
+                      <a:picLocks noChangeAspect="1" noChangeArrowheads="1"/>
+                    </pic:cNvPicPr>
+                  </pic:nvPicPr>
+                  <pic:blipFill>
+                    <a:blip r:embed="rId15"/>
                     <a:stretch>
                       <a:fillRect/>
                     </a:stretch>
@@ -1047,39 +1317,13 @@
     <w:p>
       <w:pPr>
         <w:pStyle w:val="Normal"/>
-        <w:spacing w:before="0" w:after="159"/>
-        <w:ind w:left="0" w:right="80" w:hanging="0"/>
-        <w:jc w:val="center"/>
-        <w:rPr/>
-      </w:pPr>
-      <w:r>
-        <w:rPr/>
-        <w:t xml:space="preserve"> </w:t>
-      </w:r>
-    </w:p>
-    <w:p>
-      <w:pPr>
-        <w:pStyle w:val="Normal"/>
-        <w:spacing w:before="0" w:after="158"/>
-        <w:ind w:left="0" w:right="80" w:hanging="0"/>
-        <w:jc w:val="center"/>
-        <w:rPr/>
-      </w:pPr>
-      <w:r>
-        <w:rPr/>
-        <w:t xml:space="preserve"> </w:t>
-      </w:r>
-    </w:p>
-    <w:p>
-      <w:pPr>
-        <w:pStyle w:val="Normal"/>
         <w:spacing w:before="0" w:after="0"/>
         <w:ind w:left="16" w:hanging="0"/>
         <w:rPr/>
       </w:pPr>
       <w:r>
         <w:rPr/>
-        <w:t xml:space="preserve"> </w:t>
+        <w:t>2022-01-22</w:t>
       </w:r>
     </w:p>
     <w:p>
@@ -1091,48 +1335,19 @@
       </w:pPr>
       <w:r>
         <w:rPr/>
-      </w:r>
-      <w:r>
-        <w:br w:type="page"/>
-      </w:r>
-    </w:p>
-    <w:p>
-      <w:pPr>
-        <w:pStyle w:val="Normal"/>
-        <w:spacing w:before="0" w:after="0"/>
-        <w:ind w:left="16" w:hanging="0"/>
-        <w:rPr/>
-      </w:pPr>
-      <w:r>
-        <w:rPr/>
-        <w:t>Corpus Samu, Cliquer sur les auteurs  Femmes, ensuite cliquer sur un rapport au hasard, puis essayer de revenir (en vain) sur la liste originale des auteurs Femmes, ou même Hommes.</w:t>
-      </w:r>
-    </w:p>
-    <w:p>
-      <w:pPr>
-        <w:pStyle w:val="Normal"/>
-        <w:spacing w:before="0" w:after="0"/>
-        <w:ind w:left="16" w:hanging="0"/>
-        <w:rPr/>
-      </w:pPr>
-      <w:r>
-        <w:rPr/>
-      </w:r>
-    </w:p>
-    <w:p>
-      <w:pPr>
-        <w:pStyle w:val="Normal"/>
-        <w:spacing w:before="0" w:after="0"/>
-        <w:ind w:left="16" w:hanging="0"/>
-        <w:rPr/>
-      </w:pPr>
-      <w:r>
-        <w:rPr/>
         <w:drawing>
-          <wp:inline distT="0" distB="0" distL="0" distR="0">
-            <wp:extent cx="6118860" cy="2447290"/>
+          <wp:anchor behindDoc="0" distT="0" distB="0" distL="0" distR="0" simplePos="0" locked="0" layoutInCell="0" allowOverlap="1" relativeHeight="20">
+            <wp:simplePos x="0" y="0"/>
+            <wp:positionH relativeFrom="column">
+              <wp:posOffset>73660</wp:posOffset>
+            </wp:positionH>
+            <wp:positionV relativeFrom="paragraph">
+              <wp:posOffset>66040</wp:posOffset>
+            </wp:positionV>
+            <wp:extent cx="4676140" cy="1800225"/>
             <wp:effectExtent l="0" t="0" r="0" b="0"/>
-            <wp:docPr id="11" name="Picture 2" descr=""/>
+            <wp:wrapSquare wrapText="largest"/>
+            <wp:docPr id="16" name="Image6" descr=""/>
             <wp:cNvGraphicFramePr>
               <a:graphicFrameLocks xmlns:a="http://schemas.openxmlformats.org/drawingml/2006/main" noChangeAspect="1"/>
             </wp:cNvGraphicFramePr>
@@ -1140,13 +1355,124 @@
               <a:graphicData uri="http://schemas.openxmlformats.org/drawingml/2006/picture">
                 <pic:pic xmlns:pic="http://schemas.openxmlformats.org/drawingml/2006/picture">
                   <pic:nvPicPr>
-                    <pic:cNvPr id="11" name="Picture 2" descr=""/>
+                    <pic:cNvPr id="16" name="Image6" descr=""/>
                     <pic:cNvPicPr>
                       <a:picLocks noChangeAspect="1" noChangeArrowheads="1"/>
                     </pic:cNvPicPr>
                   </pic:nvPicPr>
                   <pic:blipFill>
-                    <a:blip r:embed="rId11"/>
+                    <a:blip r:embed="rId16"/>
+                    <a:stretch>
+                      <a:fillRect/>
+                    </a:stretch>
+                  </pic:blipFill>
+                  <pic:spPr bwMode="auto">
+                    <a:xfrm>
+                      <a:off x="0" y="0"/>
+                      <a:ext cx="4676140" cy="1800225"/>
+                    </a:xfrm>
+                    <a:prstGeom prst="rect">
+                      <a:avLst/>
+                    </a:prstGeom>
+                  </pic:spPr>
+                </pic:pic>
+              </a:graphicData>
+            </a:graphic>
+          </wp:anchor>
+        </w:drawing>
+      </w:r>
+      <w:r>
+        <w:br w:type="page"/>
+      </w:r>
+    </w:p>
+    <w:p>
+      <w:pPr>
+        <w:pStyle w:val="Titre1"/>
+        <w:rPr/>
+      </w:pPr>
+      <w:r>
+        <w:rPr/>
+        <w:t>(todo) i</w:t>
+      </w:r>
+      <w:r>
+        <w:rPr/>
+        <w:t>nconsistance</w:t>
+      </w:r>
+      <w:r>
+        <w:rPr/>
+        <w:t>s</w:t>
+      </w:r>
+      <w:r>
+        <w:rPr/>
+        <w:t xml:space="preserve"> de navigation entre panneau latéral </w:t>
+      </w:r>
+      <w:r>
+        <w:rPr/>
+        <w:t>et document</w:t>
+      </w:r>
+    </w:p>
+    <w:p>
+      <w:pPr>
+        <w:pStyle w:val="Normal"/>
+        <w:spacing w:before="0" w:after="0"/>
+        <w:ind w:left="16" w:hanging="0"/>
+        <w:rPr/>
+      </w:pPr>
+      <w:r>
+        <w:rPr/>
+      </w:r>
+    </w:p>
+    <w:p>
+      <w:pPr>
+        <w:pStyle w:val="Normal"/>
+        <w:spacing w:before="0" w:after="0"/>
+        <w:ind w:left="16" w:hanging="0"/>
+        <w:rPr/>
+      </w:pPr>
+      <w:r>
+        <w:rPr/>
+        <w:t>Corpus Samu, Cliquer sur les auteurs  Femmes, ensuite cliquer sur un rapport au hasard, puis essayer de revenir (en vain) sur la liste originale des auteurs Femmes, ou même Hommes.</w:t>
+      </w:r>
+    </w:p>
+    <w:p>
+      <w:pPr>
+        <w:pStyle w:val="Normal"/>
+        <w:spacing w:before="0" w:after="0"/>
+        <w:ind w:left="16" w:hanging="0"/>
+        <w:rPr/>
+      </w:pPr>
+      <w:r>
+        <w:rPr/>
+      </w:r>
+    </w:p>
+    <w:p>
+      <w:pPr>
+        <w:pStyle w:val="Normal"/>
+        <w:spacing w:before="0" w:after="0"/>
+        <w:ind w:left="16" w:hanging="0"/>
+        <w:rPr/>
+      </w:pPr>
+      <w:r>
+        <w:rPr/>
+        <w:drawing>
+          <wp:inline distT="0" distB="0" distL="0" distR="0">
+            <wp:extent cx="6118860" cy="2447290"/>
+            <wp:effectExtent l="0" t="0" r="0" b="0"/>
+            <wp:docPr id="17" name="Picture 2" descr=""/>
+            <wp:cNvGraphicFramePr>
+              <a:graphicFrameLocks xmlns:a="http://schemas.openxmlformats.org/drawingml/2006/main" noChangeAspect="1"/>
+            </wp:cNvGraphicFramePr>
+            <a:graphic xmlns:a="http://schemas.openxmlformats.org/drawingml/2006/main">
+              <a:graphicData uri="http://schemas.openxmlformats.org/drawingml/2006/picture">
+                <pic:pic xmlns:pic="http://schemas.openxmlformats.org/drawingml/2006/picture">
+                  <pic:nvPicPr>
+                    <pic:cNvPr id="17" name="Picture 2" descr=""/>
+                    <pic:cNvPicPr>
+                      <a:picLocks noChangeAspect="1" noChangeArrowheads="1"/>
+                    </pic:cNvPicPr>
+                  </pic:nvPicPr>
+                  <pic:blipFill>
+                    <a:blip r:embed="rId17"/>
                     <a:stretch>
                       <a:fillRect/>
                     </a:stretch>
@@ -1194,6 +1520,16 @@
     </w:p>
     <w:p>
       <w:pPr>
+        <w:pStyle w:val="Titre1"/>
+        <w:rPr/>
+      </w:pPr>
+      <w:r>
+        <w:rPr/>
+        <w:t>Fréquences, numérotation des lignes</w:t>
+      </w:r>
+    </w:p>
+    <w:p>
+      <w:pPr>
         <w:pStyle w:val="Normal"/>
         <w:spacing w:before="0" w:after="0"/>
         <w:ind w:left="16" w:hanging="0"/>
@@ -1214,118 +1550,17 @@
       <w:r>
         <w:rPr/>
       </w:r>
-      <w:r>
-        <w:br w:type="page"/>
-      </w:r>
-    </w:p>
-    <w:p>
-      <w:pPr>
-        <w:pStyle w:val="Normal"/>
-        <w:spacing w:before="0" w:after="0"/>
-        <w:ind w:left="16" w:hanging="0"/>
-        <w:rPr>
-          <w:rFonts w:ascii="Times New Roman" w:hAnsi="Times New Roman" w:cs="Times New Roman" w:asciiTheme="majorBidi" w:cstheme="majorBidi" w:hAnsiTheme="majorBidi"/>
-          <w:color w:val="auto"/>
-          <w:sz w:val="18"/>
-          <w:szCs w:val="18"/>
-        </w:rPr>
-      </w:pPr>
-      <w:r>
-        <w:rPr>
-          <w:rFonts w:cs="Times New Roman" w:ascii="Times New Roman" w:hAnsi="Times New Roman" w:asciiTheme="majorBidi" w:cstheme="majorBidi" w:hAnsiTheme="majorBidi"/>
-          <w:color w:val="auto"/>
-          <w:sz w:val="18"/>
-          <w:szCs w:val="18"/>
-        </w:rPr>
-        <w:t>enrichissant dans SDF !?</w:t>
-      </w:r>
     </w:p>
     <w:p>
       <w:pPr>
         <w:pStyle w:val="Normal"/>
         <w:spacing w:before="0" w:after="160"/>
         <w:ind w:left="0" w:hanging="0"/>
-        <w:rPr>
-          <w:rFonts w:ascii="Times New Roman" w:hAnsi="Times New Roman" w:cs="Times New Roman" w:asciiTheme="majorBidi" w:cstheme="majorBidi" w:hAnsiTheme="majorBidi"/>
-          <w:color w:val="auto"/>
-          <w:sz w:val="18"/>
-          <w:szCs w:val="18"/>
-        </w:rPr>
-      </w:pPr>
-      <w:r>
-        <w:rPr>
-          <w:rFonts w:cs="Times New Roman" w:cstheme="majorBidi" w:ascii="Times New Roman" w:hAnsi="Times New Roman"/>
-          <w:color w:val="auto"/>
-          <w:sz w:val="18"/>
-          <w:szCs w:val="18"/>
-        </w:rPr>
-      </w:r>
-      <w:r>
-        <w:br w:type="page"/>
-      </w:r>
-    </w:p>
-    <w:p>
-      <w:pPr>
-        <w:pStyle w:val="Normal"/>
-        <w:spacing w:before="0" w:after="0"/>
-        <w:ind w:left="16" w:hanging="0"/>
-        <w:rPr>
-          <w:rFonts w:ascii="Times New Roman" w:hAnsi="Times New Roman" w:cs="Times New Roman" w:asciiTheme="majorBidi" w:cstheme="majorBidi" w:hAnsiTheme="majorBidi"/>
-          <w:color w:val="auto"/>
-          <w:sz w:val="18"/>
-          <w:szCs w:val="18"/>
-        </w:rPr>
-      </w:pPr>
-      <w:r>
-        <w:rPr>
-          <w:rFonts w:cs="Times New Roman" w:ascii="Times New Roman" w:hAnsi="Times New Roman" w:asciiTheme="majorBidi" w:cstheme="majorBidi" w:hAnsiTheme="majorBidi"/>
-          <w:color w:val="auto"/>
-          <w:sz w:val="18"/>
-          <w:szCs w:val="18"/>
-        </w:rPr>
-        <w:t>On clique sur Fréquences, SDF apparait le premier, on clique sur SDF, cela nous ramène à Concordance, ok. Mais quand je retourne dans Fréquences, le mot SDF est placé dans la barre de recherche et disparait de la liste initiale ! comme si les mots qui restaient dans cette liste était les cooccurents !!!</w:t>
-      </w:r>
-    </w:p>
-    <w:p>
-      <w:pPr>
-        <w:pStyle w:val="Normal"/>
-        <w:spacing w:before="0" w:after="0"/>
-        <w:ind w:left="16" w:hanging="0"/>
-        <w:rPr>
-          <w:rFonts w:ascii="Times New Roman" w:hAnsi="Times New Roman" w:cs="Times New Roman" w:asciiTheme="majorBidi" w:cstheme="majorBidi" w:hAnsiTheme="majorBidi"/>
-          <w:color w:val="auto"/>
-          <w:sz w:val="18"/>
-          <w:szCs w:val="18"/>
-        </w:rPr>
-      </w:pPr>
-      <w:r>
-        <w:rPr>
-          <w:rFonts w:cs="Times New Roman" w:cstheme="majorBidi" w:ascii="Times New Roman" w:hAnsi="Times New Roman"/>
-          <w:color w:val="auto"/>
-          <w:sz w:val="18"/>
-          <w:szCs w:val="18"/>
-        </w:rPr>
-      </w:r>
-    </w:p>
-    <w:p>
-      <w:pPr>
-        <w:pStyle w:val="Normal"/>
-        <w:spacing w:before="0" w:after="0"/>
-        <w:ind w:left="16" w:hanging="0"/>
-        <w:rPr>
-          <w:rFonts w:ascii="Times New Roman" w:hAnsi="Times New Roman" w:cs="Times New Roman" w:asciiTheme="majorBidi" w:cstheme="majorBidi" w:hAnsiTheme="majorBidi"/>
-          <w:color w:val="auto"/>
-          <w:sz w:val="18"/>
-          <w:szCs w:val="18"/>
-        </w:rPr>
-      </w:pPr>
-      <w:r>
-        <w:rPr>
-          <w:rFonts w:cs="Times New Roman" w:cstheme="majorBidi" w:ascii="Times New Roman" w:hAnsi="Times New Roman"/>
-          <w:color w:val="auto"/>
-          <w:sz w:val="18"/>
-          <w:szCs w:val="18"/>
-        </w:rPr>
+        <w:rPr/>
+      </w:pPr>
+      <w:r>
+        <w:rPr/>
+        <w:t>2022-01-23</w:t>
       </w:r>
     </w:p>
     <w:p>
@@ -1333,201 +1568,23 @@
         <w:pStyle w:val="Normal"/>
         <w:spacing w:before="0" w:after="160"/>
         <w:ind w:left="0" w:hanging="0"/>
-        <w:rPr>
-          <w:rFonts w:ascii="Times New Roman" w:hAnsi="Times New Roman" w:cs="Times New Roman" w:asciiTheme="majorBidi" w:cstheme="majorBidi" w:hAnsiTheme="majorBidi"/>
-          <w:color w:val="auto"/>
-          <w:sz w:val="18"/>
-          <w:szCs w:val="18"/>
-        </w:rPr>
-      </w:pPr>
-      <w:r>
-        <w:rPr>
-          <w:rFonts w:cs="Times New Roman" w:cstheme="majorBidi" w:ascii="Times New Roman" w:hAnsi="Times New Roman"/>
-          <w:color w:val="auto"/>
-          <w:sz w:val="18"/>
-          <w:szCs w:val="18"/>
-        </w:rPr>
-      </w:r>
-      <w:r>
-        <w:br w:type="page"/>
-      </w:r>
-    </w:p>
-    <w:p>
-      <w:pPr>
-        <w:pStyle w:val="Normal"/>
-        <w:spacing w:before="0" w:after="0"/>
-        <w:ind w:left="16" w:hanging="0"/>
-        <w:rPr>
-          <w:rFonts w:ascii="Times New Roman" w:hAnsi="Times New Roman" w:cs="Times New Roman" w:asciiTheme="majorBidi" w:cstheme="majorBidi" w:hAnsiTheme="majorBidi"/>
-          <w:color w:val="auto"/>
-          <w:sz w:val="18"/>
-          <w:szCs w:val="18"/>
-        </w:rPr>
-      </w:pPr>
-      <w:r>
-        <w:rPr>
-          <w:rFonts w:cs="Times New Roman" w:ascii="Times New Roman" w:hAnsi="Times New Roman" w:asciiTheme="majorBidi" w:cstheme="majorBidi" w:hAnsiTheme="majorBidi"/>
-          <w:color w:val="auto"/>
-          <w:sz w:val="18"/>
-          <w:szCs w:val="18"/>
-        </w:rPr>
-        <w:t>Taper SDF, puis aller dans Fréquences, et cliquer sur agressif…rien n’apparait !?</w:t>
-      </w:r>
-    </w:p>
-    <w:p>
-      <w:pPr>
-        <w:pStyle w:val="Normal"/>
-        <w:spacing w:before="0" w:after="160"/>
-        <w:ind w:left="0" w:hanging="0"/>
-        <w:rPr>
-          <w:rFonts w:ascii="Times New Roman" w:hAnsi="Times New Roman" w:cs="Times New Roman" w:asciiTheme="majorBidi" w:cstheme="majorBidi" w:hAnsiTheme="majorBidi"/>
-          <w:color w:val="auto"/>
-          <w:sz w:val="18"/>
-          <w:szCs w:val="18"/>
-        </w:rPr>
-      </w:pPr>
-      <w:r>
-        <w:rPr>
-          <w:rFonts w:cs="Times New Roman" w:cstheme="majorBidi" w:ascii="Times New Roman" w:hAnsi="Times New Roman"/>
-          <w:color w:val="auto"/>
-          <w:sz w:val="18"/>
-          <w:szCs w:val="18"/>
-        </w:rPr>
-      </w:r>
-      <w:r>
-        <w:br w:type="page"/>
-      </w:r>
-    </w:p>
-    <w:p>
-      <w:pPr>
-        <w:pStyle w:val="Normal"/>
-        <w:spacing w:before="0" w:after="0"/>
-        <w:ind w:left="16" w:hanging="0"/>
-        <w:rPr>
-          <w:rFonts w:ascii="Times New Roman" w:hAnsi="Times New Roman" w:cs="Times New Roman" w:asciiTheme="majorBidi" w:cstheme="majorBidi" w:hAnsiTheme="majorBidi"/>
-          <w:color w:val="auto"/>
-          <w:sz w:val="18"/>
-          <w:szCs w:val="18"/>
-        </w:rPr>
-      </w:pPr>
-      <w:r>
-        <w:rPr>
-          <w:rFonts w:cs="Times New Roman" w:ascii="Times New Roman" w:hAnsi="Times New Roman" w:asciiTheme="majorBidi" w:cstheme="majorBidi" w:hAnsiTheme="majorBidi"/>
-          <w:color w:val="auto"/>
-          <w:sz w:val="18"/>
-          <w:szCs w:val="18"/>
-        </w:rPr>
-        <w:t>Comment sélectionner un sous corpus et y effectuer une requête ?</w:t>
-      </w:r>
-    </w:p>
-    <w:p>
-      <w:pPr>
-        <w:pStyle w:val="Normal"/>
-        <w:spacing w:before="0" w:after="160"/>
-        <w:ind w:left="0" w:hanging="0"/>
-        <w:rPr>
-          <w:rFonts w:ascii="Times New Roman" w:hAnsi="Times New Roman" w:cs="Times New Roman" w:asciiTheme="majorBidi" w:cstheme="majorBidi" w:hAnsiTheme="majorBidi"/>
-          <w:color w:val="auto"/>
-          <w:sz w:val="18"/>
-          <w:szCs w:val="18"/>
-        </w:rPr>
-      </w:pPr>
-      <w:r>
-        <w:rPr>
-          <w:rFonts w:cs="Times New Roman" w:ascii="Times New Roman" w:hAnsi="Times New Roman" w:asciiTheme="majorBidi" w:cstheme="majorBidi" w:hAnsiTheme="majorBidi"/>
-          <w:color w:val="auto"/>
-          <w:sz w:val="18"/>
-          <w:szCs w:val="18"/>
-        </w:rPr>
-        <w:t>Par Filtre, ça ne marche pas</w:t>
-      </w:r>
-    </w:p>
-    <w:p>
-      <w:pPr>
-        <w:pStyle w:val="Normal"/>
-        <w:spacing w:before="0" w:after="160"/>
-        <w:ind w:left="0" w:hanging="0"/>
-        <w:rPr>
-          <w:rFonts w:ascii="Times New Roman" w:hAnsi="Times New Roman" w:cs="Times New Roman" w:asciiTheme="majorBidi" w:cstheme="majorBidi" w:hAnsiTheme="majorBidi"/>
-          <w:color w:val="auto"/>
-          <w:sz w:val="18"/>
-          <w:szCs w:val="18"/>
-        </w:rPr>
-      </w:pPr>
-      <w:r>
-        <w:rPr>
-          <w:rFonts w:cs="Times New Roman" w:ascii="Times New Roman" w:hAnsi="Times New Roman" w:asciiTheme="majorBidi" w:cstheme="majorBidi" w:hAnsiTheme="majorBidi"/>
-          <w:color w:val="auto"/>
-          <w:sz w:val="18"/>
-          <w:szCs w:val="18"/>
-        </w:rPr>
-        <w:t>Si je tape sdf et je clique ensuite sur femmes à gauche, il me ramène aux « extraits » des hommes et des femmes ! et retourner sur l’onglet corpus ne change rien…</w:t>
-      </w:r>
-    </w:p>
-    <w:p>
-      <w:pPr>
-        <w:pStyle w:val="Normal"/>
-        <w:spacing w:before="0" w:after="160"/>
-        <w:ind w:left="0" w:hanging="0"/>
-        <w:rPr>
-          <w:rFonts w:ascii="Times New Roman" w:hAnsi="Times New Roman" w:cs="Times New Roman" w:asciiTheme="majorBidi" w:cstheme="majorBidi" w:hAnsiTheme="majorBidi"/>
-          <w:color w:val="auto"/>
-          <w:sz w:val="18"/>
-          <w:szCs w:val="18"/>
-        </w:rPr>
-      </w:pPr>
-      <w:r>
-        <w:rPr>
-          <w:rFonts w:cs="Times New Roman" w:cstheme="majorBidi" w:ascii="Times New Roman" w:hAnsi="Times New Roman"/>
-          <w:color w:val="auto"/>
-          <w:sz w:val="18"/>
-          <w:szCs w:val="18"/>
-        </w:rPr>
-      </w:r>
-    </w:p>
-    <w:p>
-      <w:pPr>
-        <w:pStyle w:val="Normal"/>
-        <w:spacing w:before="0" w:after="160"/>
-        <w:ind w:left="0" w:hanging="0"/>
-        <w:rPr>
-          <w:rFonts w:ascii="Times New Roman" w:hAnsi="Times New Roman" w:cs="Times New Roman" w:asciiTheme="majorBidi" w:cstheme="majorBidi" w:hAnsiTheme="majorBidi"/>
-          <w:color w:val="auto"/>
-          <w:sz w:val="18"/>
-          <w:szCs w:val="18"/>
-        </w:rPr>
-      </w:pPr>
-      <w:r>
-        <w:rPr>
-          <w:rFonts w:cs="Times New Roman" w:cstheme="majorBidi" w:ascii="Times New Roman" w:hAnsi="Times New Roman"/>
-          <w:color w:val="auto"/>
-          <w:sz w:val="18"/>
-          <w:szCs w:val="18"/>
-        </w:rPr>
-      </w:r>
-      <w:r>
-        <w:br w:type="page"/>
-      </w:r>
-    </w:p>
-    <w:p>
-      <w:pPr>
-        <w:pStyle w:val="Normal"/>
-        <w:spacing w:before="0" w:after="0"/>
-        <w:ind w:left="16" w:hanging="0"/>
-        <w:rPr>
-          <w:rFonts w:ascii="Times New Roman" w:hAnsi="Times New Roman" w:cs="Times New Roman" w:asciiTheme="majorBidi" w:cstheme="majorBidi" w:hAnsiTheme="majorBidi"/>
-          <w:color w:val="auto"/>
-          <w:sz w:val="18"/>
-          <w:szCs w:val="18"/>
-        </w:rPr>
+        <w:rPr/>
       </w:pPr>
       <w:r>
         <w:rPr/>
         <w:drawing>
-          <wp:inline distT="0" distB="0" distL="0" distR="0">
-            <wp:extent cx="2701290" cy="572770"/>
+          <wp:anchor behindDoc="0" distT="0" distB="0" distL="0" distR="0" simplePos="0" locked="0" layoutInCell="0" allowOverlap="1" relativeHeight="21">
+            <wp:simplePos x="0" y="0"/>
+            <wp:positionH relativeFrom="column">
+              <wp:posOffset>36195</wp:posOffset>
+            </wp:positionH>
+            <wp:positionV relativeFrom="paragraph">
+              <wp:posOffset>42545</wp:posOffset>
+            </wp:positionV>
+            <wp:extent cx="4319905" cy="2314575"/>
             <wp:effectExtent l="0" t="0" r="0" b="0"/>
-            <wp:docPr id="12" name="Picture 4" descr=""/>
+            <wp:wrapSquare wrapText="largest"/>
+            <wp:docPr id="18" name="Image7" descr=""/>
             <wp:cNvGraphicFramePr>
               <a:graphicFrameLocks xmlns:a="http://schemas.openxmlformats.org/drawingml/2006/main" noChangeAspect="1"/>
             </wp:cNvGraphicFramePr>
@@ -1535,13 +1592,508 @@
               <a:graphicData uri="http://schemas.openxmlformats.org/drawingml/2006/picture">
                 <pic:pic xmlns:pic="http://schemas.openxmlformats.org/drawingml/2006/picture">
                   <pic:nvPicPr>
-                    <pic:cNvPr id="12" name="Picture 4" descr=""/>
+                    <pic:cNvPr id="18" name="Image7" descr=""/>
                     <pic:cNvPicPr>
                       <a:picLocks noChangeAspect="1" noChangeArrowheads="1"/>
                     </pic:cNvPicPr>
                   </pic:nvPicPr>
                   <pic:blipFill>
-                    <a:blip r:embed="rId12"/>
+                    <a:blip r:embed="rId18"/>
+                    <a:stretch>
+                      <a:fillRect/>
+                    </a:stretch>
+                  </pic:blipFill>
+                  <pic:spPr bwMode="auto">
+                    <a:xfrm>
+                      <a:off x="0" y="0"/>
+                      <a:ext cx="4319905" cy="2314575"/>
+                    </a:xfrm>
+                    <a:prstGeom prst="rect">
+                      <a:avLst/>
+                    </a:prstGeom>
+                  </pic:spPr>
+                </pic:pic>
+              </a:graphicData>
+            </a:graphic>
+          </wp:anchor>
+        </w:drawing>
+      </w:r>
+      <w:r>
+        <w:br w:type="page"/>
+      </w:r>
+    </w:p>
+    <w:p>
+      <w:pPr>
+        <w:pStyle w:val="Titre1"/>
+        <w:rPr>
+          <w:rFonts w:ascii="Times New Roman" w:hAnsi="Times New Roman" w:cs="Times New Roman" w:asciiTheme="majorBidi" w:cstheme="majorBidi" w:hAnsiTheme="majorBidi"/>
+          <w:color w:val="auto"/>
+          <w:sz w:val="18"/>
+          <w:szCs w:val="18"/>
+        </w:rPr>
+      </w:pPr>
+      <w:r>
+        <w:rPr/>
+        <w:t xml:space="preserve">(todo) </w:t>
+      </w:r>
+      <w:r>
+        <w:rPr/>
+        <w:t>???</w:t>
+      </w:r>
+    </w:p>
+    <w:p>
+      <w:pPr>
+        <w:pStyle w:val="Normal"/>
+        <w:spacing w:before="0" w:after="0"/>
+        <w:ind w:left="16" w:hanging="0"/>
+        <w:rPr>
+          <w:rFonts w:ascii="Times New Roman" w:hAnsi="Times New Roman" w:cs="Times New Roman" w:asciiTheme="majorBidi" w:cstheme="majorBidi" w:hAnsiTheme="majorBidi"/>
+          <w:color w:val="auto"/>
+          <w:sz w:val="18"/>
+          <w:szCs w:val="18"/>
+        </w:rPr>
+      </w:pPr>
+      <w:r>
+        <w:rPr>
+          <w:rFonts w:cs="Times New Roman" w:ascii="Times New Roman" w:hAnsi="Times New Roman" w:asciiTheme="majorBidi" w:cstheme="majorBidi" w:hAnsiTheme="majorBidi"/>
+          <w:color w:val="auto"/>
+          <w:sz w:val="18"/>
+          <w:szCs w:val="18"/>
+        </w:rPr>
+        <w:t>enrichissant dans SDF !?</w:t>
+      </w:r>
+    </w:p>
+    <w:p>
+      <w:pPr>
+        <w:pStyle w:val="Normal"/>
+        <w:spacing w:before="0" w:after="160"/>
+        <w:ind w:left="0" w:hanging="0"/>
+        <w:rPr>
+          <w:rFonts w:ascii="Times New Roman" w:hAnsi="Times New Roman" w:cs="Times New Roman" w:asciiTheme="majorBidi" w:cstheme="majorBidi" w:hAnsiTheme="majorBidi"/>
+          <w:color w:val="auto"/>
+          <w:sz w:val="18"/>
+          <w:szCs w:val="18"/>
+        </w:rPr>
+      </w:pPr>
+      <w:r>
+        <w:rPr>
+          <w:rFonts w:cs="Times New Roman" w:cstheme="majorBidi" w:ascii="Times New Roman" w:hAnsi="Times New Roman"/>
+          <w:color w:val="auto"/>
+          <w:sz w:val="18"/>
+          <w:szCs w:val="18"/>
+        </w:rPr>
+      </w:r>
+      <w:r>
+        <w:br w:type="page"/>
+      </w:r>
+    </w:p>
+    <w:p>
+      <w:pPr>
+        <w:pStyle w:val="Titre1"/>
+        <w:rPr>
+          <w:rFonts w:ascii="Times New Roman" w:hAnsi="Times New Roman" w:cs="Times New Roman" w:asciiTheme="majorBidi" w:cstheme="majorBidi" w:hAnsiTheme="majorBidi"/>
+          <w:color w:val="auto"/>
+          <w:sz w:val="18"/>
+          <w:szCs w:val="18"/>
+        </w:rPr>
+      </w:pPr>
+      <w:r>
+        <w:rPr>
+          <w:rFonts w:cs="Times New Roman" w:ascii="Times New Roman" w:hAnsi="Times New Roman" w:asciiTheme="majorBidi" w:cstheme="majorBidi" w:hAnsiTheme="majorBidi"/>
+          <w:color w:val="auto"/>
+          <w:sz w:val="18"/>
+          <w:szCs w:val="18"/>
+        </w:rPr>
+        <w:t xml:space="preserve">(todo) </w:t>
+      </w:r>
+      <w:r>
+        <w:rPr>
+          <w:rFonts w:cs="Times New Roman" w:ascii="Times New Roman" w:hAnsi="Times New Roman" w:asciiTheme="majorBidi" w:cstheme="majorBidi" w:hAnsiTheme="majorBidi"/>
+          <w:color w:val="auto"/>
+          <w:sz w:val="18"/>
+          <w:szCs w:val="18"/>
+        </w:rPr>
+        <w:t>I</w:t>
+      </w:r>
+      <w:r>
+        <w:rPr>
+          <w:rFonts w:cs="Times New Roman" w:ascii="Times New Roman" w:hAnsi="Times New Roman" w:asciiTheme="majorBidi" w:cstheme="majorBidi" w:hAnsiTheme="majorBidi"/>
+          <w:color w:val="auto"/>
+          <w:sz w:val="18"/>
+          <w:szCs w:val="18"/>
+        </w:rPr>
+        <w:t>nconsistance de navigation</w:t>
+      </w:r>
+    </w:p>
+    <w:p>
+      <w:pPr>
+        <w:pStyle w:val="Normal"/>
+        <w:spacing w:before="0" w:after="0"/>
+        <w:ind w:left="16" w:hanging="0"/>
+        <w:rPr>
+          <w:rFonts w:ascii="Times New Roman" w:hAnsi="Times New Roman" w:cs="Times New Roman" w:asciiTheme="majorBidi" w:cstheme="majorBidi" w:hAnsiTheme="majorBidi"/>
+          <w:color w:val="auto"/>
+          <w:sz w:val="18"/>
+          <w:szCs w:val="18"/>
+        </w:rPr>
+      </w:pPr>
+      <w:r>
+        <w:rPr>
+          <w:rFonts w:cs="Times New Roman" w:ascii="Times New Roman" w:hAnsi="Times New Roman" w:asciiTheme="majorBidi" w:cstheme="majorBidi" w:hAnsiTheme="majorBidi"/>
+          <w:color w:val="auto"/>
+          <w:sz w:val="18"/>
+          <w:szCs w:val="18"/>
+        </w:rPr>
+        <w:t>On clique sur Fréquences, SDF apparait le premier, on clique sur SDF, cela nous ramène à Concordance, ok. Mais quand je retourne dans Fréquences, le mot SDF est placé dans la barre de recherche et disparait de la liste initiale ! comme si les mots qui restaient dans cette liste était les cooccurents !!!</w:t>
+      </w:r>
+    </w:p>
+    <w:p>
+      <w:pPr>
+        <w:pStyle w:val="Normal"/>
+        <w:spacing w:before="0" w:after="0"/>
+        <w:ind w:left="16" w:hanging="0"/>
+        <w:rPr>
+          <w:rFonts w:ascii="Times New Roman" w:hAnsi="Times New Roman" w:cs="Times New Roman" w:asciiTheme="majorBidi" w:cstheme="majorBidi" w:hAnsiTheme="majorBidi"/>
+          <w:color w:val="auto"/>
+          <w:sz w:val="18"/>
+          <w:szCs w:val="18"/>
+        </w:rPr>
+      </w:pPr>
+      <w:r>
+        <w:rPr>
+          <w:rFonts w:cs="Times New Roman" w:cstheme="majorBidi" w:ascii="Times New Roman" w:hAnsi="Times New Roman"/>
+          <w:color w:val="auto"/>
+          <w:sz w:val="18"/>
+          <w:szCs w:val="18"/>
+        </w:rPr>
+      </w:r>
+    </w:p>
+    <w:p>
+      <w:pPr>
+        <w:pStyle w:val="Normal"/>
+        <w:spacing w:before="0" w:after="0"/>
+        <w:ind w:left="16" w:hanging="0"/>
+        <w:rPr>
+          <w:rFonts w:ascii="Times New Roman" w:hAnsi="Times New Roman" w:cs="Times New Roman" w:asciiTheme="majorBidi" w:cstheme="majorBidi" w:hAnsiTheme="majorBidi"/>
+          <w:color w:val="auto"/>
+          <w:sz w:val="18"/>
+          <w:szCs w:val="18"/>
+        </w:rPr>
+      </w:pPr>
+      <w:r>
+        <w:rPr>
+          <w:rFonts w:cs="Times New Roman" w:cstheme="majorBidi" w:ascii="Times New Roman" w:hAnsi="Times New Roman"/>
+          <w:color w:val="auto"/>
+          <w:sz w:val="18"/>
+          <w:szCs w:val="18"/>
+        </w:rPr>
+      </w:r>
+    </w:p>
+    <w:p>
+      <w:pPr>
+        <w:pStyle w:val="Normal"/>
+        <w:spacing w:before="0" w:after="160"/>
+        <w:ind w:left="0" w:hanging="0"/>
+        <w:rPr>
+          <w:rFonts w:ascii="Times New Roman" w:hAnsi="Times New Roman" w:cs="Times New Roman" w:asciiTheme="majorBidi" w:cstheme="majorBidi" w:hAnsiTheme="majorBidi"/>
+          <w:color w:val="auto"/>
+          <w:sz w:val="18"/>
+          <w:szCs w:val="18"/>
+        </w:rPr>
+      </w:pPr>
+      <w:r>
+        <w:rPr>
+          <w:rFonts w:cs="Times New Roman" w:cstheme="majorBidi" w:ascii="Times New Roman" w:hAnsi="Times New Roman"/>
+          <w:color w:val="auto"/>
+          <w:sz w:val="18"/>
+          <w:szCs w:val="18"/>
+        </w:rPr>
+      </w:r>
+      <w:r>
+        <w:br w:type="page"/>
+      </w:r>
+    </w:p>
+    <w:p>
+      <w:pPr>
+        <w:pStyle w:val="Titre1"/>
+        <w:rPr>
+          <w:rFonts w:ascii="Times New Roman" w:hAnsi="Times New Roman" w:cs="Times New Roman" w:asciiTheme="majorBidi" w:cstheme="majorBidi" w:hAnsiTheme="majorBidi"/>
+          <w:color w:val="auto"/>
+          <w:sz w:val="18"/>
+          <w:szCs w:val="18"/>
+        </w:rPr>
+      </w:pPr>
+      <w:r>
+        <w:rPr/>
+        <w:t>(todo) inconsistance de navigation</w:t>
+      </w:r>
+    </w:p>
+    <w:p>
+      <w:pPr>
+        <w:pStyle w:val="Normal"/>
+        <w:spacing w:before="0" w:after="0"/>
+        <w:ind w:left="16" w:hanging="0"/>
+        <w:rPr>
+          <w:rFonts w:ascii="Times New Roman" w:hAnsi="Times New Roman" w:cs="Times New Roman" w:asciiTheme="majorBidi" w:cstheme="majorBidi" w:hAnsiTheme="majorBidi"/>
+          <w:color w:val="auto"/>
+          <w:sz w:val="18"/>
+          <w:szCs w:val="18"/>
+        </w:rPr>
+      </w:pPr>
+      <w:r>
+        <w:rPr>
+          <w:rFonts w:cs="Times New Roman" w:ascii="Times New Roman" w:hAnsi="Times New Roman" w:asciiTheme="majorBidi" w:cstheme="majorBidi" w:hAnsiTheme="majorBidi"/>
+          <w:color w:val="auto"/>
+          <w:sz w:val="18"/>
+          <w:szCs w:val="18"/>
+        </w:rPr>
+        <w:t>Taper SDF, puis aller dans Fréquences, et cliquer sur agressif…rien n’apparait !?</w:t>
+      </w:r>
+    </w:p>
+    <w:p>
+      <w:pPr>
+        <w:pStyle w:val="Normal"/>
+        <w:spacing w:before="0" w:after="160"/>
+        <w:ind w:left="0" w:hanging="0"/>
+        <w:rPr>
+          <w:rFonts w:ascii="Times New Roman" w:hAnsi="Times New Roman" w:cs="Times New Roman" w:asciiTheme="majorBidi" w:cstheme="majorBidi" w:hAnsiTheme="majorBidi"/>
+          <w:color w:val="auto"/>
+          <w:sz w:val="18"/>
+          <w:szCs w:val="18"/>
+        </w:rPr>
+      </w:pPr>
+      <w:r>
+        <w:rPr>
+          <w:rFonts w:cs="Times New Roman" w:cstheme="majorBidi" w:ascii="Times New Roman" w:hAnsi="Times New Roman"/>
+          <w:color w:val="auto"/>
+          <w:sz w:val="18"/>
+          <w:szCs w:val="18"/>
+        </w:rPr>
+      </w:r>
+      <w:r>
+        <w:br w:type="page"/>
+      </w:r>
+    </w:p>
+    <w:p>
+      <w:pPr>
+        <w:pStyle w:val="Titre1"/>
+        <w:rPr>
+          <w:rFonts w:ascii="Times New Roman" w:hAnsi="Times New Roman" w:cs="Times New Roman" w:asciiTheme="majorBidi" w:cstheme="majorBidi" w:hAnsiTheme="majorBidi"/>
+          <w:color w:val="auto"/>
+          <w:sz w:val="18"/>
+          <w:szCs w:val="18"/>
+        </w:rPr>
+      </w:pPr>
+      <w:r>
+        <w:rPr/>
+        <w:t>Concordance, bug, chercher dans sous-corpus</w:t>
+      </w:r>
+    </w:p>
+    <w:p>
+      <w:pPr>
+        <w:pStyle w:val="Normal"/>
+        <w:spacing w:before="0" w:after="0"/>
+        <w:ind w:left="16" w:hanging="0"/>
+        <w:rPr>
+          <w:rFonts w:ascii="Times New Roman" w:hAnsi="Times New Roman" w:cs="Times New Roman" w:asciiTheme="majorBidi" w:cstheme="majorBidi" w:hAnsiTheme="majorBidi"/>
+          <w:color w:val="auto"/>
+          <w:sz w:val="18"/>
+          <w:szCs w:val="18"/>
+        </w:rPr>
+      </w:pPr>
+      <w:r>
+        <w:rPr>
+          <w:rFonts w:cs="Times New Roman" w:ascii="Times New Roman" w:hAnsi="Times New Roman" w:asciiTheme="majorBidi" w:cstheme="majorBidi" w:hAnsiTheme="majorBidi"/>
+          <w:color w:val="auto"/>
+          <w:sz w:val="18"/>
+          <w:szCs w:val="18"/>
+        </w:rPr>
+        <w:t>Comment sélectionner un sous corpus et y effectuer une requête ?</w:t>
+      </w:r>
+    </w:p>
+    <w:p>
+      <w:pPr>
+        <w:pStyle w:val="Normal"/>
+        <w:spacing w:before="0" w:after="160"/>
+        <w:ind w:left="0" w:hanging="0"/>
+        <w:rPr>
+          <w:rFonts w:ascii="Times New Roman" w:hAnsi="Times New Roman" w:cs="Times New Roman" w:asciiTheme="majorBidi" w:cstheme="majorBidi" w:hAnsiTheme="majorBidi"/>
+          <w:color w:val="auto"/>
+          <w:sz w:val="18"/>
+          <w:szCs w:val="18"/>
+        </w:rPr>
+      </w:pPr>
+      <w:r>
+        <w:rPr>
+          <w:rFonts w:cs="Times New Roman" w:ascii="Times New Roman" w:hAnsi="Times New Roman" w:asciiTheme="majorBidi" w:cstheme="majorBidi" w:hAnsiTheme="majorBidi"/>
+          <w:color w:val="auto"/>
+          <w:sz w:val="18"/>
+          <w:szCs w:val="18"/>
+        </w:rPr>
+        <w:t>Par Filtre, ça ne marche pas</w:t>
+      </w:r>
+    </w:p>
+    <w:p>
+      <w:pPr>
+        <w:pStyle w:val="Normal"/>
+        <w:spacing w:before="0" w:after="160"/>
+        <w:ind w:left="0" w:hanging="0"/>
+        <w:rPr>
+          <w:rFonts w:ascii="Times New Roman" w:hAnsi="Times New Roman" w:cs="Times New Roman" w:asciiTheme="majorBidi" w:cstheme="majorBidi" w:hAnsiTheme="majorBidi"/>
+          <w:color w:val="auto"/>
+          <w:sz w:val="18"/>
+          <w:szCs w:val="18"/>
+        </w:rPr>
+      </w:pPr>
+      <w:r>
+        <w:rPr>
+          <w:rFonts w:cs="Times New Roman" w:ascii="Times New Roman" w:hAnsi="Times New Roman" w:asciiTheme="majorBidi" w:cstheme="majorBidi" w:hAnsiTheme="majorBidi"/>
+          <w:color w:val="auto"/>
+          <w:sz w:val="18"/>
+          <w:szCs w:val="18"/>
+        </w:rPr>
+        <w:t>Si je tape sdf et je clique ensuite sur femmes à gauche, il me ramène aux « extraits » des hommes et des femmes ! et retourner sur l’onglet corpus ne change rien…</w:t>
+      </w:r>
+    </w:p>
+    <w:p>
+      <w:pPr>
+        <w:pStyle w:val="Normal"/>
+        <w:spacing w:before="0" w:after="160"/>
+        <w:ind w:left="0" w:hanging="0"/>
+        <w:rPr>
+          <w:rFonts w:ascii="Times New Roman" w:hAnsi="Times New Roman" w:cs="Times New Roman" w:asciiTheme="majorBidi" w:cstheme="majorBidi" w:hAnsiTheme="majorBidi"/>
+          <w:color w:val="auto"/>
+          <w:sz w:val="18"/>
+          <w:szCs w:val="18"/>
+        </w:rPr>
+      </w:pPr>
+      <w:r>
+        <w:rPr>
+          <w:rFonts w:cs="Times New Roman" w:cstheme="majorBidi" w:ascii="Times New Roman" w:hAnsi="Times New Roman"/>
+          <w:color w:val="auto"/>
+          <w:sz w:val="18"/>
+          <w:szCs w:val="18"/>
+        </w:rPr>
+        <w:t>2022-01-23</w:t>
+      </w:r>
+    </w:p>
+    <w:p>
+      <w:pPr>
+        <w:pStyle w:val="Normal"/>
+        <w:spacing w:before="0" w:after="160"/>
+        <w:ind w:left="0" w:hanging="0"/>
+        <w:rPr>
+          <w:rFonts w:ascii="Times New Roman" w:hAnsi="Times New Roman" w:cs="Times New Roman" w:asciiTheme="majorBidi" w:cstheme="majorBidi" w:hAnsiTheme="majorBidi"/>
+          <w:color w:val="auto"/>
+          <w:sz w:val="18"/>
+          <w:szCs w:val="18"/>
+        </w:rPr>
+      </w:pPr>
+      <w:r>
+        <w:rPr>
+          <w:rFonts w:cs="Times New Roman" w:cstheme="majorBidi" w:ascii="Times New Roman" w:hAnsi="Times New Roman"/>
+          <w:color w:val="auto"/>
+          <w:sz w:val="18"/>
+          <w:szCs w:val="18"/>
+        </w:rPr>
+        <w:drawing>
+          <wp:anchor behindDoc="0" distT="0" distB="0" distL="0" distR="0" simplePos="0" locked="0" layoutInCell="0" allowOverlap="1" relativeHeight="22">
+            <wp:simplePos x="0" y="0"/>
+            <wp:positionH relativeFrom="column">
+              <wp:align>center</wp:align>
+            </wp:positionH>
+            <wp:positionV relativeFrom="paragraph">
+              <wp:posOffset>635</wp:posOffset>
+            </wp:positionV>
+            <wp:extent cx="6332220" cy="2391410"/>
+            <wp:effectExtent l="0" t="0" r="0" b="0"/>
+            <wp:wrapSquare wrapText="largest"/>
+            <wp:docPr id="19" name="Image8" descr=""/>
+            <wp:cNvGraphicFramePr>
+              <a:graphicFrameLocks xmlns:a="http://schemas.openxmlformats.org/drawingml/2006/main" noChangeAspect="1"/>
+            </wp:cNvGraphicFramePr>
+            <a:graphic xmlns:a="http://schemas.openxmlformats.org/drawingml/2006/main">
+              <a:graphicData uri="http://schemas.openxmlformats.org/drawingml/2006/picture">
+                <pic:pic xmlns:pic="http://schemas.openxmlformats.org/drawingml/2006/picture">
+                  <pic:nvPicPr>
+                    <pic:cNvPr id="19" name="Image8" descr=""/>
+                    <pic:cNvPicPr>
+                      <a:picLocks noChangeAspect="1" noChangeArrowheads="1"/>
+                    </pic:cNvPicPr>
+                  </pic:nvPicPr>
+                  <pic:blipFill>
+                    <a:blip r:embed="rId19"/>
+                    <a:stretch>
+                      <a:fillRect/>
+                    </a:stretch>
+                  </pic:blipFill>
+                  <pic:spPr bwMode="auto">
+                    <a:xfrm>
+                      <a:off x="0" y="0"/>
+                      <a:ext cx="6332220" cy="2391410"/>
+                    </a:xfrm>
+                    <a:prstGeom prst="rect">
+                      <a:avLst/>
+                    </a:prstGeom>
+                  </pic:spPr>
+                </pic:pic>
+              </a:graphicData>
+            </a:graphic>
+          </wp:anchor>
+        </w:drawing>
+      </w:r>
+      <w:r>
+        <w:br w:type="page"/>
+      </w:r>
+    </w:p>
+    <w:p>
+      <w:pPr>
+        <w:pStyle w:val="Titre1"/>
+        <w:rPr>
+          <w:rFonts w:ascii="Times New Roman" w:hAnsi="Times New Roman" w:cs="Times New Roman" w:asciiTheme="majorBidi" w:cstheme="majorBidi" w:hAnsiTheme="majorBidi"/>
+          <w:color w:val="auto"/>
+          <w:sz w:val="18"/>
+          <w:szCs w:val="18"/>
+        </w:rPr>
+      </w:pPr>
+      <w:r>
+        <w:rPr/>
+        <w:t>Concordance, locutions</w:t>
+      </w:r>
+    </w:p>
+    <w:p>
+      <w:pPr>
+        <w:pStyle w:val="Normal"/>
+        <w:spacing w:before="0" w:after="0"/>
+        <w:ind w:left="16" w:hanging="0"/>
+        <w:rPr>
+          <w:rFonts w:ascii="Times New Roman" w:hAnsi="Times New Roman" w:cs="Times New Roman" w:asciiTheme="majorBidi" w:cstheme="majorBidi" w:hAnsiTheme="majorBidi"/>
+          <w:color w:val="auto"/>
+          <w:sz w:val="18"/>
+          <w:szCs w:val="18"/>
+        </w:rPr>
+      </w:pPr>
+      <w:r>
+        <w:rPr/>
+        <w:drawing>
+          <wp:inline distT="0" distB="0" distL="0" distR="0">
+            <wp:extent cx="2701290" cy="572770"/>
+            <wp:effectExtent l="0" t="0" r="0" b="0"/>
+            <wp:docPr id="20" name="Picture 4" descr=""/>
+            <wp:cNvGraphicFramePr>
+              <a:graphicFrameLocks xmlns:a="http://schemas.openxmlformats.org/drawingml/2006/main" noChangeAspect="1"/>
+            </wp:cNvGraphicFramePr>
+            <a:graphic xmlns:a="http://schemas.openxmlformats.org/drawingml/2006/main">
+              <a:graphicData uri="http://schemas.openxmlformats.org/drawingml/2006/picture">
+                <pic:pic xmlns:pic="http://schemas.openxmlformats.org/drawingml/2006/picture">
+                  <pic:nvPicPr>
+                    <pic:cNvPr id="20" name="Picture 4" descr=""/>
+                    <pic:cNvPicPr>
+                      <a:picLocks noChangeAspect="1" noChangeArrowheads="1"/>
+                    </pic:cNvPicPr>
+                  </pic:nvPicPr>
+                  <pic:blipFill>
+                    <a:blip r:embed="rId20"/>
                     <a:stretch>
                       <a:fillRect/>
                     </a:stretch>
@@ -1565,6 +2117,28 @@
     <w:p>
       <w:pPr>
         <w:pStyle w:val="Normal"/>
+        <w:spacing w:before="0" w:after="0"/>
+        <w:ind w:left="16" w:hanging="0"/>
+        <w:rPr>
+          <w:rFonts w:ascii="Times New Roman" w:hAnsi="Times New Roman" w:cs="Times New Roman" w:asciiTheme="majorBidi" w:cstheme="majorBidi" w:hAnsiTheme="majorBidi"/>
+          <w:color w:val="auto"/>
+          <w:sz w:val="18"/>
+          <w:szCs w:val="18"/>
+        </w:rPr>
+      </w:pPr>
+      <w:r>
+        <w:rPr>
+          <w:rFonts w:cs="Times New Roman" w:ascii="Times New Roman" w:hAnsi="Times New Roman" w:asciiTheme="majorBidi" w:cstheme="majorBidi" w:hAnsiTheme="majorBidi"/>
+          <w:color w:val="auto"/>
+          <w:sz w:val="18"/>
+          <w:szCs w:val="18"/>
+        </w:rPr>
+        <w:t>2022-01-22</w:t>
+      </w:r>
+    </w:p>
+    <w:p>
+      <w:pPr>
+        <w:pStyle w:val="Normal"/>
         <w:spacing w:before="0" w:after="160"/>
         <w:ind w:left="0" w:hanging="0"/>
         <w:rPr>
@@ -1581,21 +2155,7 @@
           <w:sz w:val="18"/>
           <w:szCs w:val="18"/>
         </w:rPr>
-      </w:r>
-      <w:r>
-        <w:br w:type="page"/>
-      </w:r>
-    </w:p>
-    <w:p>
-      <w:pPr>
-        <w:pStyle w:val="Normal"/>
-        <w:spacing w:before="0" w:after="0"/>
-        <w:ind w:left="16" w:hanging="0"/>
-        <w:rPr/>
-      </w:pPr>
-      <w:r>
-        <w:rPr/>
-        <w:t>les noms propres ?  listes + règles ?</w:t>
+        <w:t>Hack demandé par Glenn pour chercher plusieurs mots</w:t>
       </w:r>
     </w:p>
     <w:p>
@@ -1617,71 +2177,7 @@
           <w:sz w:val="18"/>
           <w:szCs w:val="18"/>
         </w:rPr>
-      </w:r>
-      <w:r>
-        <w:br w:type="page"/>
-      </w:r>
-    </w:p>
-    <w:p>
-      <w:pPr>
-        <w:pStyle w:val="Normal"/>
-        <w:spacing w:before="0" w:after="0"/>
-        <w:ind w:left="16" w:hanging="0"/>
-        <w:rPr>
-          <w:rFonts w:ascii="Times New Roman" w:hAnsi="Times New Roman" w:cs="Times New Roman" w:asciiTheme="majorBidi" w:cstheme="majorBidi" w:hAnsiTheme="majorBidi"/>
-          <w:color w:val="auto"/>
-          <w:sz w:val="18"/>
-          <w:szCs w:val="18"/>
-        </w:rPr>
-      </w:pPr>
-      <w:r>
-        <w:rPr>
-          <w:rFonts w:cs="Times New Roman" w:ascii="Times New Roman" w:hAnsi="Times New Roman" w:asciiTheme="majorBidi" w:cstheme="majorBidi" w:hAnsiTheme="majorBidi"/>
-          <w:color w:val="auto"/>
-          <w:sz w:val="18"/>
-          <w:szCs w:val="18"/>
-        </w:rPr>
-        <w:t xml:space="preserve">Fréquences / Tout </w:t>
-      </w:r>
-      <w:r>
-        <w:rPr>
-          <w:rFonts w:eastAsia="Wingdings" w:cs="Wingdings" w:ascii="Wingdings" w:hAnsi="Wingdings"/>
-          <w:color w:val="auto"/>
-          <w:sz w:val="18"/>
-          <w:szCs w:val="18"/>
-        </w:rPr>
-        <w:t></w:t>
-      </w:r>
-      <w:r>
-        <w:rPr>
-          <w:rFonts w:cs="Times New Roman" w:ascii="Times New Roman" w:hAnsi="Times New Roman" w:asciiTheme="majorBidi" w:cstheme="majorBidi" w:hAnsiTheme="majorBidi"/>
-          <w:color w:val="auto"/>
-          <w:sz w:val="18"/>
-          <w:szCs w:val="18"/>
-        </w:rPr>
-        <w:t xml:space="preserve"> combien de résultats sont affichés ? </w:t>
-      </w:r>
-    </w:p>
-    <w:p>
-      <w:pPr>
-        <w:pStyle w:val="Normal"/>
-        <w:spacing w:before="0" w:after="0"/>
-        <w:ind w:left="16" w:hanging="0"/>
-        <w:rPr>
-          <w:rFonts w:ascii="Times New Roman" w:hAnsi="Times New Roman" w:cs="Times New Roman" w:asciiTheme="majorBidi" w:cstheme="majorBidi" w:hAnsiTheme="majorBidi"/>
-          <w:color w:val="auto"/>
-          <w:sz w:val="18"/>
-          <w:szCs w:val="18"/>
-        </w:rPr>
-      </w:pPr>
-      <w:r>
-        <w:rPr>
-          <w:rFonts w:cs="Times New Roman" w:ascii="Times New Roman" w:hAnsi="Times New Roman" w:asciiTheme="majorBidi" w:cstheme="majorBidi" w:hAnsiTheme="majorBidi"/>
-          <w:color w:val="auto"/>
-          <w:sz w:val="18"/>
-          <w:szCs w:val="18"/>
-        </w:rPr>
-        <w:t>&gt;70 ?</w:t>
+        <w:t>avec</w:t>
       </w:r>
     </w:p>
     <w:p>
@@ -1697,58 +2193,19 @@
         </w:rPr>
       </w:pPr>
       <w:r>
-        <w:rPr>
-          <w:rFonts w:cs="Times New Roman" w:cstheme="majorBidi" w:ascii="Times New Roman" w:hAnsi="Times New Roman"/>
-          <w:color w:val="auto"/>
-          <w:sz w:val="18"/>
-          <w:szCs w:val="18"/>
-        </w:rPr>
-      </w:r>
-      <w:r>
-        <w:br w:type="page"/>
-      </w:r>
-    </w:p>
-    <w:p>
-      <w:pPr>
-        <w:pStyle w:val="Normal"/>
-        <w:spacing w:before="0" w:after="160"/>
-        <w:ind w:left="0" w:hanging="0"/>
-        <w:rPr>
-          <w:rFonts w:ascii="Times New Roman" w:hAnsi="Times New Roman" w:cs="Times New Roman" w:asciiTheme="majorBidi" w:cstheme="majorBidi" w:hAnsiTheme="majorBidi"/>
-          <w:color w:val="auto"/>
-          <w:sz w:val="18"/>
-          <w:szCs w:val="18"/>
-        </w:rPr>
-      </w:pPr>
-      <w:r>
-        <w:rPr>
-          <w:rFonts w:cs="Times New Roman" w:ascii="Times New Roman" w:hAnsi="Times New Roman" w:asciiTheme="majorBidi" w:cstheme="majorBidi" w:hAnsiTheme="majorBidi"/>
-          <w:color w:val="auto"/>
-          <w:sz w:val="18"/>
-          <w:szCs w:val="18"/>
-        </w:rPr>
-        <w:t>Les filtres de recherches ne sont pas mis à jou lors de la fermeture de la page du navigature et de sa ré-ouverture !</w:t>
-      </w:r>
-    </w:p>
-    <w:p>
-      <w:pPr>
-        <w:pStyle w:val="Normal"/>
-        <w:spacing w:before="0" w:after="160"/>
-        <w:ind w:left="0" w:hanging="0"/>
-        <w:rPr>
-          <w:rFonts w:ascii="Times New Roman" w:hAnsi="Times New Roman" w:cs="Times New Roman" w:asciiTheme="majorBidi" w:cstheme="majorBidi" w:hAnsiTheme="majorBidi"/>
-          <w:color w:val="auto"/>
-          <w:sz w:val="18"/>
-          <w:szCs w:val="18"/>
-        </w:rPr>
-      </w:pPr>
-      <w:r>
-        <w:rPr/>
         <w:drawing>
-          <wp:inline distT="0" distB="0" distL="0" distR="0">
-            <wp:extent cx="2921635" cy="1419225"/>
+          <wp:anchor behindDoc="0" distT="0" distB="0" distL="0" distR="0" simplePos="0" locked="0" layoutInCell="0" allowOverlap="1" relativeHeight="23">
+            <wp:simplePos x="0" y="0"/>
+            <wp:positionH relativeFrom="column">
+              <wp:align>center</wp:align>
+            </wp:positionH>
+            <wp:positionV relativeFrom="paragraph">
+              <wp:posOffset>635</wp:posOffset>
+            </wp:positionV>
+            <wp:extent cx="6332220" cy="3063240"/>
             <wp:effectExtent l="0" t="0" r="0" b="0"/>
-            <wp:docPr id="13" name="Picture 3" descr=""/>
+            <wp:wrapSquare wrapText="largest"/>
+            <wp:docPr id="21" name="Image9" descr=""/>
             <wp:cNvGraphicFramePr>
               <a:graphicFrameLocks xmlns:a="http://schemas.openxmlformats.org/drawingml/2006/main" noChangeAspect="1"/>
             </wp:cNvGraphicFramePr>
@@ -1756,13 +2213,288 @@
               <a:graphicData uri="http://schemas.openxmlformats.org/drawingml/2006/picture">
                 <pic:pic xmlns:pic="http://schemas.openxmlformats.org/drawingml/2006/picture">
                   <pic:nvPicPr>
-                    <pic:cNvPr id="13" name="Picture 3" descr=""/>
+                    <pic:cNvPr id="21" name="Image9" descr=""/>
                     <pic:cNvPicPr>
                       <a:picLocks noChangeAspect="1" noChangeArrowheads="1"/>
                     </pic:cNvPicPr>
                   </pic:nvPicPr>
                   <pic:blipFill>
-                    <a:blip r:embed="rId13"/>
+                    <a:blip r:embed="rId21"/>
+                    <a:stretch>
+                      <a:fillRect/>
+                    </a:stretch>
+                  </pic:blipFill>
+                  <pic:spPr bwMode="auto">
+                    <a:xfrm>
+                      <a:off x="0" y="0"/>
+                      <a:ext cx="6332220" cy="3063240"/>
+                    </a:xfrm>
+                    <a:prstGeom prst="rect">
+                      <a:avLst/>
+                    </a:prstGeom>
+                  </pic:spPr>
+                </pic:pic>
+              </a:graphicData>
+            </a:graphic>
+          </wp:anchor>
+        </w:drawing>
+      </w:r>
+      <w:r>
+        <w:rPr>
+          <w:rFonts w:cs="Times New Roman" w:cstheme="majorBidi" w:ascii="Times New Roman" w:hAnsi="Times New Roman"/>
+          <w:color w:val="auto"/>
+          <w:sz w:val="18"/>
+          <w:szCs w:val="18"/>
+        </w:rPr>
+        <w:t>sans</w:t>
+      </w:r>
+    </w:p>
+    <w:p>
+      <w:pPr>
+        <w:pStyle w:val="Normal"/>
+        <w:spacing w:before="0" w:after="160"/>
+        <w:ind w:left="0" w:hanging="0"/>
+        <w:rPr>
+          <w:rFonts w:ascii="Times New Roman" w:hAnsi="Times New Roman" w:cs="Times New Roman" w:asciiTheme="majorBidi" w:cstheme="majorBidi" w:hAnsiTheme="majorBidi"/>
+          <w:color w:val="auto"/>
+          <w:sz w:val="18"/>
+          <w:szCs w:val="18"/>
+        </w:rPr>
+      </w:pPr>
+      <w:r>
+        <w:rPr>
+          <w:rFonts w:cs="Times New Roman" w:cstheme="majorBidi" w:ascii="Times New Roman" w:hAnsi="Times New Roman"/>
+          <w:color w:val="auto"/>
+          <w:sz w:val="18"/>
+          <w:szCs w:val="18"/>
+        </w:rPr>
+        <w:drawing>
+          <wp:anchor behindDoc="0" distT="0" distB="0" distL="0" distR="0" simplePos="0" locked="0" layoutInCell="0" allowOverlap="1" relativeHeight="24">
+            <wp:simplePos x="0" y="0"/>
+            <wp:positionH relativeFrom="column">
+              <wp:align>center</wp:align>
+            </wp:positionH>
+            <wp:positionV relativeFrom="paragraph">
+              <wp:posOffset>635</wp:posOffset>
+            </wp:positionV>
+            <wp:extent cx="6248400" cy="3365500"/>
+            <wp:effectExtent l="0" t="0" r="0" b="0"/>
+            <wp:wrapSquare wrapText="largest"/>
+            <wp:docPr id="22" name="Image10" descr=""/>
+            <wp:cNvGraphicFramePr>
+              <a:graphicFrameLocks xmlns:a="http://schemas.openxmlformats.org/drawingml/2006/main" noChangeAspect="1"/>
+            </wp:cNvGraphicFramePr>
+            <a:graphic xmlns:a="http://schemas.openxmlformats.org/drawingml/2006/main">
+              <a:graphicData uri="http://schemas.openxmlformats.org/drawingml/2006/picture">
+                <pic:pic xmlns:pic="http://schemas.openxmlformats.org/drawingml/2006/picture">
+                  <pic:nvPicPr>
+                    <pic:cNvPr id="22" name="Image10" descr=""/>
+                    <pic:cNvPicPr>
+                      <a:picLocks noChangeAspect="1" noChangeArrowheads="1"/>
+                    </pic:cNvPicPr>
+                  </pic:nvPicPr>
+                  <pic:blipFill>
+                    <a:blip r:embed="rId22"/>
+                    <a:stretch>
+                      <a:fillRect/>
+                    </a:stretch>
+                  </pic:blipFill>
+                  <pic:spPr bwMode="auto">
+                    <a:xfrm>
+                      <a:off x="0" y="0"/>
+                      <a:ext cx="6248400" cy="3365500"/>
+                    </a:xfrm>
+                    <a:prstGeom prst="rect">
+                      <a:avLst/>
+                    </a:prstGeom>
+                  </pic:spPr>
+                </pic:pic>
+              </a:graphicData>
+            </a:graphic>
+          </wp:anchor>
+        </w:drawing>
+      </w:r>
+      <w:r>
+        <w:br w:type="page"/>
+      </w:r>
+    </w:p>
+    <w:p>
+      <w:pPr>
+        <w:pStyle w:val="Normal"/>
+        <w:spacing w:before="0" w:after="0"/>
+        <w:ind w:left="16" w:hanging="0"/>
+        <w:rPr/>
+      </w:pPr>
+      <w:r>
+        <w:rPr/>
+        <w:t>les noms propres ?  listes + règles ?</w:t>
+      </w:r>
+    </w:p>
+    <w:p>
+      <w:pPr>
+        <w:pStyle w:val="Normal"/>
+        <w:spacing w:before="0" w:after="160"/>
+        <w:ind w:left="0" w:hanging="0"/>
+        <w:rPr>
+          <w:rFonts w:ascii="Times New Roman" w:hAnsi="Times New Roman" w:cs="Times New Roman" w:asciiTheme="majorBidi" w:cstheme="majorBidi" w:hAnsiTheme="majorBidi"/>
+          <w:color w:val="auto"/>
+          <w:sz w:val="18"/>
+          <w:szCs w:val="18"/>
+        </w:rPr>
+      </w:pPr>
+      <w:r>
+        <w:rPr>
+          <w:rFonts w:cs="Times New Roman" w:cstheme="majorBidi" w:ascii="Times New Roman" w:hAnsi="Times New Roman"/>
+          <w:color w:val="auto"/>
+          <w:sz w:val="18"/>
+          <w:szCs w:val="18"/>
+        </w:rPr>
+      </w:r>
+      <w:r>
+        <w:br w:type="page"/>
+      </w:r>
+    </w:p>
+    <w:p>
+      <w:pPr>
+        <w:pStyle w:val="Normal"/>
+        <w:spacing w:before="0" w:after="0"/>
+        <w:ind w:left="16" w:hanging="0"/>
+        <w:rPr>
+          <w:rFonts w:ascii="Times New Roman" w:hAnsi="Times New Roman" w:cs="Times New Roman" w:asciiTheme="majorBidi" w:cstheme="majorBidi" w:hAnsiTheme="majorBidi"/>
+          <w:color w:val="auto"/>
+          <w:sz w:val="18"/>
+          <w:szCs w:val="18"/>
+        </w:rPr>
+      </w:pPr>
+      <w:r>
+        <w:rPr>
+          <w:rFonts w:cs="Times New Roman" w:ascii="Times New Roman" w:hAnsi="Times New Roman" w:asciiTheme="majorBidi" w:cstheme="majorBidi" w:hAnsiTheme="majorBidi"/>
+          <w:color w:val="auto"/>
+          <w:sz w:val="18"/>
+          <w:szCs w:val="18"/>
+        </w:rPr>
+        <w:t xml:space="preserve">Fréquences / Tout </w:t>
+      </w:r>
+      <w:r>
+        <w:rPr>
+          <w:rFonts w:eastAsia="Wingdings" w:cs="Wingdings" w:ascii="Wingdings" w:hAnsi="Wingdings"/>
+          <w:color w:val="auto"/>
+          <w:sz w:val="18"/>
+          <w:szCs w:val="18"/>
+        </w:rPr>
+        <w:t></w:t>
+      </w:r>
+      <w:r>
+        <w:rPr>
+          <w:rFonts w:cs="Times New Roman" w:ascii="Times New Roman" w:hAnsi="Times New Roman" w:asciiTheme="majorBidi" w:cstheme="majorBidi" w:hAnsiTheme="majorBidi"/>
+          <w:color w:val="auto"/>
+          <w:sz w:val="18"/>
+          <w:szCs w:val="18"/>
+        </w:rPr>
+        <w:t xml:space="preserve"> combien de résultats sont affichés ? </w:t>
+      </w:r>
+    </w:p>
+    <w:p>
+      <w:pPr>
+        <w:pStyle w:val="Normal"/>
+        <w:spacing w:before="0" w:after="0"/>
+        <w:ind w:left="16" w:hanging="0"/>
+        <w:rPr>
+          <w:rFonts w:ascii="Times New Roman" w:hAnsi="Times New Roman" w:cs="Times New Roman" w:asciiTheme="majorBidi" w:cstheme="majorBidi" w:hAnsiTheme="majorBidi"/>
+          <w:color w:val="auto"/>
+          <w:sz w:val="18"/>
+          <w:szCs w:val="18"/>
+        </w:rPr>
+      </w:pPr>
+      <w:r>
+        <w:rPr>
+          <w:rFonts w:cs="Times New Roman" w:ascii="Times New Roman" w:hAnsi="Times New Roman" w:asciiTheme="majorBidi" w:cstheme="majorBidi" w:hAnsiTheme="majorBidi"/>
+          <w:color w:val="auto"/>
+          <w:sz w:val="18"/>
+          <w:szCs w:val="18"/>
+        </w:rPr>
+        <w:t>&gt;70 ?</w:t>
+      </w:r>
+    </w:p>
+    <w:p>
+      <w:pPr>
+        <w:pStyle w:val="Normal"/>
+        <w:spacing w:before="0" w:after="160"/>
+        <w:ind w:left="0" w:hanging="0"/>
+        <w:rPr>
+          <w:rFonts w:ascii="Times New Roman" w:hAnsi="Times New Roman" w:cs="Times New Roman" w:asciiTheme="majorBidi" w:cstheme="majorBidi" w:hAnsiTheme="majorBidi"/>
+          <w:color w:val="auto"/>
+          <w:sz w:val="18"/>
+          <w:szCs w:val="18"/>
+        </w:rPr>
+      </w:pPr>
+      <w:r>
+        <w:rPr>
+          <w:rFonts w:cs="Times New Roman" w:cstheme="majorBidi" w:ascii="Times New Roman" w:hAnsi="Times New Roman"/>
+          <w:color w:val="auto"/>
+          <w:sz w:val="18"/>
+          <w:szCs w:val="18"/>
+        </w:rPr>
+      </w:r>
+      <w:r>
+        <w:br w:type="page"/>
+      </w:r>
+    </w:p>
+    <w:p>
+      <w:pPr>
+        <w:pStyle w:val="Normal"/>
+        <w:spacing w:before="0" w:after="160"/>
+        <w:ind w:left="0" w:hanging="0"/>
+        <w:rPr>
+          <w:rFonts w:ascii="Times New Roman" w:hAnsi="Times New Roman" w:cs="Times New Roman" w:asciiTheme="majorBidi" w:cstheme="majorBidi" w:hAnsiTheme="majorBidi"/>
+          <w:color w:val="auto"/>
+          <w:sz w:val="18"/>
+          <w:szCs w:val="18"/>
+        </w:rPr>
+      </w:pPr>
+      <w:r>
+        <w:rPr>
+          <w:rFonts w:cs="Times New Roman" w:ascii="Times New Roman" w:hAnsi="Times New Roman" w:asciiTheme="majorBidi" w:cstheme="majorBidi" w:hAnsiTheme="majorBidi"/>
+          <w:color w:val="auto"/>
+          <w:sz w:val="18"/>
+          <w:szCs w:val="18"/>
+        </w:rPr>
+        <w:t>Les filtres de recherches ne sont pas mis à jou lors de la fermeture de la page du navigature et de sa ré-ouverture !</w:t>
+      </w:r>
+    </w:p>
+    <w:p>
+      <w:pPr>
+        <w:pStyle w:val="Normal"/>
+        <w:spacing w:before="0" w:after="160"/>
+        <w:ind w:left="0" w:hanging="0"/>
+        <w:rPr>
+          <w:rFonts w:ascii="Times New Roman" w:hAnsi="Times New Roman" w:cs="Times New Roman" w:asciiTheme="majorBidi" w:cstheme="majorBidi" w:hAnsiTheme="majorBidi"/>
+          <w:color w:val="auto"/>
+          <w:sz w:val="18"/>
+          <w:szCs w:val="18"/>
+        </w:rPr>
+      </w:pPr>
+      <w:r>
+        <w:rPr/>
+        <w:drawing>
+          <wp:inline distT="0" distB="0" distL="0" distR="0">
+            <wp:extent cx="2921635" cy="1419225"/>
+            <wp:effectExtent l="0" t="0" r="0" b="0"/>
+            <wp:docPr id="23" name="Picture 3" descr=""/>
+            <wp:cNvGraphicFramePr>
+              <a:graphicFrameLocks xmlns:a="http://schemas.openxmlformats.org/drawingml/2006/main" noChangeAspect="1"/>
+            </wp:cNvGraphicFramePr>
+            <a:graphic xmlns:a="http://schemas.openxmlformats.org/drawingml/2006/main">
+              <a:graphicData uri="http://schemas.openxmlformats.org/drawingml/2006/picture">
+                <pic:pic xmlns:pic="http://schemas.openxmlformats.org/drawingml/2006/picture">
+                  <pic:nvPicPr>
+                    <pic:cNvPr id="23" name="Picture 3" descr=""/>
+                    <pic:cNvPicPr>
+                      <a:picLocks noChangeAspect="1" noChangeArrowheads="1"/>
+                    </pic:cNvPicPr>
+                  </pic:nvPicPr>
+                  <pic:blipFill>
+                    <a:blip r:embed="rId23"/>
                     <a:stretch>
                       <a:fillRect/>
                     </a:stretch>
@@ -1788,7 +2520,7 @@
     <w:sectPr>
       <w:type w:val="nextPage"/>
       <w:pgSz w:w="12240" w:h="15840"/>
-      <w:pgMar w:left="1401" w:right="1203" w:gutter="0" w:header="0" w:top="1503" w:footer="0" w:bottom="7967"/>
+      <w:pgMar w:left="1134" w:right="1134" w:gutter="0" w:header="0" w:top="1134" w:footer="0" w:bottom="1134"/>
       <w:pgNumType w:fmt="decimal"/>
       <w:formProt w:val="false"/>
       <w:textDirection w:val="lrTb"/>
@@ -1796,6 +2528,134 @@
     </w:sectPr>
   </w:body>
 </w:document>
+</file>
+
+<file path=word/numbering.xml><?xml version="1.0" encoding="utf-8"?>
+<w:numbering xmlns:w="http://schemas.openxmlformats.org/wordprocessingml/2006/main" xmlns:o="urn:schemas-microsoft-com:office:office" xmlns:r="http://schemas.openxmlformats.org/officeDocument/2006/relationships" xmlns:v="urn:schemas-microsoft-com:vml" xmlns:mc="http://schemas.openxmlformats.org/markup-compatibility/2006" xmlns:w14="http://schemas.microsoft.com/office/word/2010/wordml" mc:Ignorable="w14">
+  <w:abstractNum w:abstractNumId="1">
+    <w:lvl w:ilvl="0">
+      <w:start w:val="1"/>
+      <w:pStyle w:val="Titre1"/>
+      <w:numFmt w:val="none"/>
+      <w:suff w:val="nothing"/>
+      <w:lvlText w:val=""/>
+      <w:lvlJc w:val="left"/>
+      <w:pPr>
+        <w:tabs>
+          <w:tab w:val="num" w:pos="0"/>
+        </w:tabs>
+        <w:ind w:left="0" w:hanging="0"/>
+      </w:pPr>
+    </w:lvl>
+    <w:lvl w:ilvl="1">
+      <w:start w:val="1"/>
+      <w:numFmt w:val="none"/>
+      <w:suff w:val="nothing"/>
+      <w:lvlText w:val=""/>
+      <w:lvlJc w:val="left"/>
+      <w:pPr>
+        <w:tabs>
+          <w:tab w:val="num" w:pos="0"/>
+        </w:tabs>
+        <w:ind w:left="0" w:hanging="0"/>
+      </w:pPr>
+    </w:lvl>
+    <w:lvl w:ilvl="2">
+      <w:start w:val="1"/>
+      <w:numFmt w:val="none"/>
+      <w:suff w:val="nothing"/>
+      <w:lvlText w:val=""/>
+      <w:lvlJc w:val="left"/>
+      <w:pPr>
+        <w:tabs>
+          <w:tab w:val="num" w:pos="0"/>
+        </w:tabs>
+        <w:ind w:left="0" w:hanging="0"/>
+      </w:pPr>
+    </w:lvl>
+    <w:lvl w:ilvl="3">
+      <w:start w:val="1"/>
+      <w:numFmt w:val="none"/>
+      <w:suff w:val="nothing"/>
+      <w:lvlText w:val=""/>
+      <w:lvlJc w:val="left"/>
+      <w:pPr>
+        <w:tabs>
+          <w:tab w:val="num" w:pos="0"/>
+        </w:tabs>
+        <w:ind w:left="0" w:hanging="0"/>
+      </w:pPr>
+    </w:lvl>
+    <w:lvl w:ilvl="4">
+      <w:start w:val="1"/>
+      <w:numFmt w:val="none"/>
+      <w:suff w:val="nothing"/>
+      <w:lvlText w:val=""/>
+      <w:lvlJc w:val="left"/>
+      <w:pPr>
+        <w:tabs>
+          <w:tab w:val="num" w:pos="0"/>
+        </w:tabs>
+        <w:ind w:left="0" w:hanging="0"/>
+      </w:pPr>
+    </w:lvl>
+    <w:lvl w:ilvl="5">
+      <w:start w:val="1"/>
+      <w:numFmt w:val="none"/>
+      <w:suff w:val="nothing"/>
+      <w:lvlText w:val=""/>
+      <w:lvlJc w:val="left"/>
+      <w:pPr>
+        <w:tabs>
+          <w:tab w:val="num" w:pos="0"/>
+        </w:tabs>
+        <w:ind w:left="0" w:hanging="0"/>
+      </w:pPr>
+    </w:lvl>
+    <w:lvl w:ilvl="6">
+      <w:start w:val="1"/>
+      <w:numFmt w:val="none"/>
+      <w:suff w:val="nothing"/>
+      <w:lvlText w:val=""/>
+      <w:lvlJc w:val="left"/>
+      <w:pPr>
+        <w:tabs>
+          <w:tab w:val="num" w:pos="0"/>
+        </w:tabs>
+        <w:ind w:left="0" w:hanging="0"/>
+      </w:pPr>
+    </w:lvl>
+    <w:lvl w:ilvl="7">
+      <w:start w:val="1"/>
+      <w:numFmt w:val="none"/>
+      <w:suff w:val="nothing"/>
+      <w:lvlText w:val=""/>
+      <w:lvlJc w:val="left"/>
+      <w:pPr>
+        <w:tabs>
+          <w:tab w:val="num" w:pos="0"/>
+        </w:tabs>
+        <w:ind w:left="0" w:hanging="0"/>
+      </w:pPr>
+    </w:lvl>
+    <w:lvl w:ilvl="8">
+      <w:start w:val="1"/>
+      <w:numFmt w:val="none"/>
+      <w:suff w:val="nothing"/>
+      <w:lvlText w:val=""/>
+      <w:lvlJc w:val="left"/>
+      <w:pPr>
+        <w:tabs>
+          <w:tab w:val="num" w:pos="0"/>
+        </w:tabs>
+        <w:ind w:left="0" w:hanging="0"/>
+      </w:pPr>
+    </w:lvl>
+  </w:abstractNum>
+  <w:num w:numId="1">
+    <w:abstractNumId w:val="1"/>
+  </w:num>
+</w:numbering>
 </file>
 
 <file path=word/styles.xml><?xml version="1.0" encoding="utf-8"?>
@@ -2193,6 +3053,7 @@
     <w:qFormat/>
     <w:pPr>
       <w:widowControl/>
+      <w:suppressAutoHyphens w:val="true"/>
       <w:bidi w:val="0"/>
       <w:spacing w:lineRule="auto" w:line="259" w:before="0" w:after="1"/>
       <w:ind w:left="10" w:hanging="10"/>
@@ -2205,6 +3066,26 @@
       <w:sz w:val="22"/>
       <w:szCs w:val="22"/>
       <w:lang w:val="fr-FR" w:eastAsia="fr-FR" w:bidi="ar-SA"/>
+    </w:rPr>
+  </w:style>
+  <w:style w:type="paragraph" w:styleId="Titre1">
+    <w:name w:val="Heading 1"/>
+    <w:basedOn w:val="Titre"/>
+    <w:next w:val="Corpsdetexte"/>
+    <w:qFormat/>
+    <w:pPr>
+      <w:numPr>
+        <w:ilvl w:val="0"/>
+        <w:numId w:val="1"/>
+      </w:numPr>
+      <w:spacing w:before="240" w:after="120"/>
+      <w:outlineLvl w:val="0"/>
+    </w:pPr>
+    <w:rPr>
+      <w:b/>
+      <w:bCs/>
+      <w:sz w:val="36"/>
+      <w:szCs w:val="36"/>
     </w:rPr>
   </w:style>
   <w:style w:type="character" w:styleId="DefaultParagraphFont" w:default="1">

</xml_diff>